<commit_message>
solution created, report modyfications
</commit_message>
<xml_diff>
--- a/OLEKSII.HUDZISHEVSKYI.LAB1.docx
+++ b/OLEKSII.HUDZISHEVSKYI.LAB1.docx
@@ -2096,13 +2096,7 @@
       </w:r>
       <w:proofErr w:type="spellEnd"/>
       <w:r>
-        <w:t xml:space="preserve"> i jej główne składowe</w:t>
-      </w:r>
-      <w:r>
-        <w:t>,</w:t>
-      </w:r>
-      <w:r>
-        <w:t xml:space="preserve"> szczególności zwrócić uwagę na składowe takie jak:</w:t>
+        <w:t xml:space="preserve"> i jej główne składowe, szczególności zwrócić uwagę na składowe takie jak:</w:t>
       </w:r>
     </w:p>
     <w:p>
@@ -2460,13 +2454,7 @@
         </w:numPr>
       </w:pPr>
       <w:r>
-        <w:t>Metoda zapisu dotyczy całej kolekcji, a więc przekazywane są do niej wszystkie rekordy, wewnątrz metody na samym początku ustanawiane jest połączenie z bazą danych, następuje przesłanie wszystkich rekordów, a następnie rozłączenie i wyjście z metody.</w:t>
-      </w:r>
-      <w:r>
-        <w:t xml:space="preserve"> </w:t>
-      </w:r>
-      <w:r>
-        <w:t xml:space="preserve">Dodatkowo należy wykorzystać co najmniej 2 inne wybrane przez studenta sposoby zrealizowania zapisu danych do bazy, np.: </w:t>
+        <w:t xml:space="preserve">Metoda zapisu dotyczy całej kolekcji, a więc przekazywane są do niej wszystkie rekordy, wewnątrz metody na samym początku ustanawiane jest połączenie z bazą danych, następuje przesłanie wszystkich rekordów, a następnie rozłączenie i wyjście z metody. Dodatkowo należy wykorzystać co najmniej 2 inne wybrane przez studenta sposoby zrealizowania zapisu danych do bazy, np.: </w:t>
       </w:r>
       <w:proofErr w:type="spellStart"/>
       <w:r>
@@ -2558,6 +2546,747 @@
     </w:p>
     <w:p>
       <w:pPr>
+        <w:pStyle w:val="Nagwek3"/>
+      </w:pPr>
+      <w:proofErr w:type="spellStart"/>
+      <w:r>
+        <w:t>try-catch-finally</w:t>
+      </w:r>
+      <w:proofErr w:type="spellEnd"/>
+    </w:p>
+    <w:p>
+      <w:r>
+        <w:t xml:space="preserve">Blok </w:t>
+      </w:r>
+      <w:proofErr w:type="spellStart"/>
+      <w:r>
+        <w:t>try-catch-finally</w:t>
+      </w:r>
+      <w:proofErr w:type="spellEnd"/>
+      <w:r>
+        <w:t xml:space="preserve"> przyczyny stosowania, jakie są korzyści oraz przykłady użycia</w:t>
+      </w:r>
+    </w:p>
+    <w:p>
+      <w:r>
+        <w:t xml:space="preserve">Blok </w:t>
+      </w:r>
+      <w:r>
+        <w:rPr>
+          <w:rStyle w:val="CodeZnak"/>
+        </w:rPr>
+        <w:t>try-catch-finally</w:t>
+      </w:r>
+      <w:r>
+        <w:rPr>
+          <w:color w:val="FF0000"/>
+          <w:sz w:val="22"/>
+          <w:szCs w:val="20"/>
+        </w:rPr>
+        <w:t xml:space="preserve"> </w:t>
+      </w:r>
+      <w:r>
+        <w:t xml:space="preserve">jest stosowany w celu obsługiwania przewidzianych lub nieprzewidzianych błędów, którą mogą wystąpić w kodzie, który umieścimy w bloku </w:t>
+      </w:r>
+      <w:proofErr w:type="spellStart"/>
+      <w:r>
+        <w:t>try</w:t>
+      </w:r>
+      <w:proofErr w:type="spellEnd"/>
+      <w:r>
+        <w:t>.</w:t>
+      </w:r>
+    </w:p>
+    <w:tbl>
+      <w:tblPr>
+        <w:tblStyle w:val="Tabela-Siatka"/>
+        <w:tblW w:w="0" w:type="auto"/>
+        <w:tblLook w:val="04A0" w:firstRow="1" w:lastRow="0" w:firstColumn="1" w:lastColumn="0" w:noHBand="0" w:noVBand="1"/>
+      </w:tblPr>
+      <w:tblGrid>
+        <w:gridCol w:w="9062"/>
+      </w:tblGrid>
+      <w:tr>
+        <w:tc>
+          <w:tcPr>
+            <w:tcW w:w="9062" w:type="dxa"/>
+          </w:tcPr>
+          <w:p>
+            <w:pPr>
+              <w:autoSpaceDE w:val="0"/>
+              <w:autoSpaceDN w:val="0"/>
+              <w:adjustRightInd w:val="0"/>
+              <w:spacing w:line="240" w:lineRule="auto"/>
+              <w:ind w:firstLine="0"/>
+              <w:jc w:val="left"/>
+              <w:rPr>
+                <w:rFonts w:ascii="Cascadia Mono" w:hAnsi="Cascadia Mono" w:cs="Cascadia Mono"/>
+                <w:color w:val="000000"/>
+                <w:sz w:val="19"/>
+                <w:szCs w:val="19"/>
+              </w:rPr>
+            </w:pPr>
+            <w:proofErr w:type="spellStart"/>
+            <w:r>
+              <w:rPr>
+                <w:rFonts w:ascii="Cascadia Mono" w:hAnsi="Cascadia Mono" w:cs="Cascadia Mono"/>
+                <w:color w:val="0000FF"/>
+                <w:sz w:val="19"/>
+                <w:szCs w:val="19"/>
+              </w:rPr>
+              <w:t>try</w:t>
+            </w:r>
+            <w:proofErr w:type="spellEnd"/>
+            <w:r>
+              <w:rPr>
+                <w:rFonts w:ascii="Cascadia Mono" w:hAnsi="Cascadia Mono" w:cs="Cascadia Mono"/>
+                <w:color w:val="9400D3"/>
+                <w:sz w:val="19"/>
+                <w:szCs w:val="19"/>
+              </w:rPr>
+              <w:t>{</w:t>
+            </w:r>
+          </w:p>
+          <w:p>
+            <w:pPr>
+              <w:autoSpaceDE w:val="0"/>
+              <w:autoSpaceDN w:val="0"/>
+              <w:adjustRightInd w:val="0"/>
+              <w:spacing w:line="240" w:lineRule="auto"/>
+              <w:ind w:firstLine="0"/>
+              <w:jc w:val="left"/>
+              <w:rPr>
+                <w:rFonts w:ascii="Cascadia Mono" w:hAnsi="Cascadia Mono" w:cs="Cascadia Mono"/>
+                <w:color w:val="000000"/>
+                <w:sz w:val="19"/>
+                <w:szCs w:val="19"/>
+              </w:rPr>
+            </w:pPr>
+            <w:r>
+              <w:rPr>
+                <w:rFonts w:ascii="Cascadia Mono" w:hAnsi="Cascadia Mono" w:cs="Cascadia Mono"/>
+                <w:color w:val="000000"/>
+                <w:sz w:val="19"/>
+                <w:szCs w:val="19"/>
+              </w:rPr>
+              <w:t xml:space="preserve">    </w:t>
+            </w:r>
+            <w:r>
+              <w:rPr>
+                <w:rFonts w:ascii="Cascadia Mono" w:hAnsi="Cascadia Mono" w:cs="Cascadia Mono"/>
+                <w:color w:val="008000"/>
+                <w:sz w:val="19"/>
+                <w:szCs w:val="19"/>
+              </w:rPr>
+              <w:t>// Kod programu</w:t>
+            </w:r>
+          </w:p>
+          <w:p>
+            <w:pPr>
+              <w:autoSpaceDE w:val="0"/>
+              <w:autoSpaceDN w:val="0"/>
+              <w:adjustRightInd w:val="0"/>
+              <w:spacing w:line="240" w:lineRule="auto"/>
+              <w:ind w:firstLine="0"/>
+              <w:jc w:val="left"/>
+              <w:rPr>
+                <w:rFonts w:ascii="Cascadia Mono" w:hAnsi="Cascadia Mono" w:cs="Cascadia Mono"/>
+                <w:color w:val="000000"/>
+                <w:sz w:val="19"/>
+                <w:szCs w:val="19"/>
+              </w:rPr>
+            </w:pPr>
+            <w:r>
+              <w:rPr>
+                <w:rFonts w:ascii="Cascadia Mono" w:hAnsi="Cascadia Mono" w:cs="Cascadia Mono"/>
+                <w:color w:val="9400D3"/>
+                <w:sz w:val="19"/>
+                <w:szCs w:val="19"/>
+              </w:rPr>
+              <w:t>}</w:t>
+            </w:r>
+          </w:p>
+          <w:p>
+            <w:pPr>
+              <w:autoSpaceDE w:val="0"/>
+              <w:autoSpaceDN w:val="0"/>
+              <w:adjustRightInd w:val="0"/>
+              <w:spacing w:line="240" w:lineRule="auto"/>
+              <w:ind w:firstLine="0"/>
+              <w:jc w:val="left"/>
+              <w:rPr>
+                <w:rFonts w:ascii="Cascadia Mono" w:hAnsi="Cascadia Mono" w:cs="Cascadia Mono"/>
+                <w:color w:val="000000"/>
+                <w:sz w:val="19"/>
+                <w:szCs w:val="19"/>
+              </w:rPr>
+            </w:pPr>
+            <w:proofErr w:type="spellStart"/>
+            <w:r>
+              <w:rPr>
+                <w:rFonts w:ascii="Cascadia Mono" w:hAnsi="Cascadia Mono" w:cs="Cascadia Mono"/>
+                <w:color w:val="0000FF"/>
+                <w:sz w:val="19"/>
+                <w:szCs w:val="19"/>
+              </w:rPr>
+              <w:t>catch</w:t>
+            </w:r>
+            <w:proofErr w:type="spellEnd"/>
+            <w:r>
+              <w:rPr>
+                <w:rFonts w:ascii="Cascadia Mono" w:hAnsi="Cascadia Mono" w:cs="Cascadia Mono"/>
+                <w:color w:val="9400D3"/>
+                <w:sz w:val="19"/>
+                <w:szCs w:val="19"/>
+              </w:rPr>
+              <w:t>(</w:t>
+            </w:r>
+            <w:proofErr w:type="spellStart"/>
+            <w:r>
+              <w:rPr>
+                <w:rFonts w:ascii="Cascadia Mono" w:hAnsi="Cascadia Mono" w:cs="Cascadia Mono"/>
+                <w:color w:val="000000"/>
+                <w:sz w:val="19"/>
+                <w:szCs w:val="19"/>
+              </w:rPr>
+              <w:t>Exception</w:t>
+            </w:r>
+            <w:proofErr w:type="spellEnd"/>
+            <w:r>
+              <w:rPr>
+                <w:rFonts w:ascii="Cascadia Mono" w:hAnsi="Cascadia Mono" w:cs="Cascadia Mono"/>
+                <w:color w:val="000000"/>
+                <w:sz w:val="19"/>
+                <w:szCs w:val="19"/>
+              </w:rPr>
+              <w:t xml:space="preserve"> ex</w:t>
+            </w:r>
+            <w:r>
+              <w:rPr>
+                <w:rFonts w:ascii="Cascadia Mono" w:hAnsi="Cascadia Mono" w:cs="Cascadia Mono"/>
+                <w:color w:val="9400D3"/>
+                <w:sz w:val="19"/>
+                <w:szCs w:val="19"/>
+              </w:rPr>
+              <w:t>){</w:t>
+            </w:r>
+          </w:p>
+          <w:p>
+            <w:pPr>
+              <w:autoSpaceDE w:val="0"/>
+              <w:autoSpaceDN w:val="0"/>
+              <w:adjustRightInd w:val="0"/>
+              <w:spacing w:line="240" w:lineRule="auto"/>
+              <w:ind w:firstLine="0"/>
+              <w:jc w:val="left"/>
+              <w:rPr>
+                <w:rFonts w:ascii="Cascadia Mono" w:hAnsi="Cascadia Mono" w:cs="Cascadia Mono"/>
+                <w:color w:val="000000"/>
+                <w:sz w:val="19"/>
+                <w:szCs w:val="19"/>
+              </w:rPr>
+            </w:pPr>
+            <w:r>
+              <w:rPr>
+                <w:rFonts w:ascii="Cascadia Mono" w:hAnsi="Cascadia Mono" w:cs="Cascadia Mono"/>
+                <w:color w:val="000000"/>
+                <w:sz w:val="19"/>
+                <w:szCs w:val="19"/>
+              </w:rPr>
+              <w:t xml:space="preserve">    </w:t>
+            </w:r>
+            <w:r>
+              <w:rPr>
+                <w:rFonts w:ascii="Cascadia Mono" w:hAnsi="Cascadia Mono" w:cs="Cascadia Mono"/>
+                <w:color w:val="008000"/>
+                <w:sz w:val="19"/>
+                <w:szCs w:val="19"/>
+              </w:rPr>
+              <w:t>// Kod programu wykonywany jeśli w bloku wyżej zostanie wychwycony</w:t>
+            </w:r>
+            <w:r>
+              <w:rPr>
+                <w:rFonts w:ascii="Cascadia Mono" w:hAnsi="Cascadia Mono" w:cs="Cascadia Mono"/>
+                <w:color w:val="008000"/>
+                <w:sz w:val="19"/>
+                <w:szCs w:val="19"/>
+              </w:rPr>
+              <w:t xml:space="preserve"> </w:t>
+            </w:r>
+            <w:proofErr w:type="spellStart"/>
+            <w:r>
+              <w:rPr>
+                <w:rFonts w:ascii="Cascadia Mono" w:hAnsi="Cascadia Mono" w:cs="Cascadia Mono"/>
+                <w:color w:val="008000"/>
+                <w:sz w:val="19"/>
+                <w:szCs w:val="19"/>
+              </w:rPr>
+              <w:t>Exception</w:t>
+            </w:r>
+            <w:proofErr w:type="spellEnd"/>
+          </w:p>
+          <w:p>
+            <w:pPr>
+              <w:autoSpaceDE w:val="0"/>
+              <w:autoSpaceDN w:val="0"/>
+              <w:adjustRightInd w:val="0"/>
+              <w:spacing w:line="240" w:lineRule="auto"/>
+              <w:ind w:firstLine="0"/>
+              <w:jc w:val="left"/>
+              <w:rPr>
+                <w:rFonts w:ascii="Cascadia Mono" w:hAnsi="Cascadia Mono" w:cs="Cascadia Mono"/>
+                <w:color w:val="000000"/>
+                <w:sz w:val="19"/>
+                <w:szCs w:val="19"/>
+              </w:rPr>
+            </w:pPr>
+            <w:r>
+              <w:rPr>
+                <w:rFonts w:ascii="Cascadia Mono" w:hAnsi="Cascadia Mono" w:cs="Cascadia Mono"/>
+                <w:color w:val="000000"/>
+                <w:sz w:val="19"/>
+                <w:szCs w:val="19"/>
+              </w:rPr>
+              <w:t xml:space="preserve">    </w:t>
+            </w:r>
+            <w:proofErr w:type="spellStart"/>
+            <w:r>
+              <w:rPr>
+                <w:rFonts w:ascii="Cascadia Mono" w:hAnsi="Cascadia Mono" w:cs="Cascadia Mono"/>
+                <w:color w:val="000000"/>
+                <w:sz w:val="19"/>
+                <w:szCs w:val="19"/>
+              </w:rPr>
+              <w:t>Console.WriteLine</w:t>
+            </w:r>
+            <w:proofErr w:type="spellEnd"/>
+            <w:r>
+              <w:rPr>
+                <w:rFonts w:ascii="Cascadia Mono" w:hAnsi="Cascadia Mono" w:cs="Cascadia Mono"/>
+                <w:color w:val="FF9900"/>
+                <w:sz w:val="19"/>
+                <w:szCs w:val="19"/>
+              </w:rPr>
+              <w:t>(</w:t>
+            </w:r>
+            <w:proofErr w:type="spellStart"/>
+            <w:r>
+              <w:rPr>
+                <w:rFonts w:ascii="Cascadia Mono" w:hAnsi="Cascadia Mono" w:cs="Cascadia Mono"/>
+                <w:color w:val="000000"/>
+                <w:sz w:val="19"/>
+                <w:szCs w:val="19"/>
+              </w:rPr>
+              <w:t>ex.Message</w:t>
+            </w:r>
+            <w:proofErr w:type="spellEnd"/>
+            <w:r>
+              <w:rPr>
+                <w:rFonts w:ascii="Cascadia Mono" w:hAnsi="Cascadia Mono" w:cs="Cascadia Mono"/>
+                <w:color w:val="FF9900"/>
+                <w:sz w:val="19"/>
+                <w:szCs w:val="19"/>
+              </w:rPr>
+              <w:t>)</w:t>
+            </w:r>
+            <w:r>
+              <w:rPr>
+                <w:rFonts w:ascii="Cascadia Mono" w:hAnsi="Cascadia Mono" w:cs="Cascadia Mono"/>
+                <w:color w:val="000000"/>
+                <w:sz w:val="19"/>
+                <w:szCs w:val="19"/>
+              </w:rPr>
+              <w:t>;</w:t>
+            </w:r>
+          </w:p>
+          <w:p>
+            <w:pPr>
+              <w:autoSpaceDE w:val="0"/>
+              <w:autoSpaceDN w:val="0"/>
+              <w:adjustRightInd w:val="0"/>
+              <w:spacing w:line="240" w:lineRule="auto"/>
+              <w:ind w:firstLine="0"/>
+              <w:jc w:val="left"/>
+              <w:rPr>
+                <w:rFonts w:ascii="Cascadia Mono" w:hAnsi="Cascadia Mono" w:cs="Cascadia Mono"/>
+                <w:color w:val="000000"/>
+                <w:sz w:val="19"/>
+                <w:szCs w:val="19"/>
+              </w:rPr>
+            </w:pPr>
+            <w:r>
+              <w:rPr>
+                <w:rFonts w:ascii="Cascadia Mono" w:hAnsi="Cascadia Mono" w:cs="Cascadia Mono"/>
+                <w:color w:val="9400D3"/>
+                <w:sz w:val="19"/>
+                <w:szCs w:val="19"/>
+              </w:rPr>
+              <w:t>}</w:t>
+            </w:r>
+          </w:p>
+          <w:p>
+            <w:pPr>
+              <w:autoSpaceDE w:val="0"/>
+              <w:autoSpaceDN w:val="0"/>
+              <w:adjustRightInd w:val="0"/>
+              <w:spacing w:line="240" w:lineRule="auto"/>
+              <w:ind w:firstLine="0"/>
+              <w:jc w:val="left"/>
+              <w:rPr>
+                <w:rFonts w:ascii="Cascadia Mono" w:hAnsi="Cascadia Mono" w:cs="Cascadia Mono"/>
+                <w:color w:val="000000"/>
+                <w:sz w:val="19"/>
+                <w:szCs w:val="19"/>
+              </w:rPr>
+            </w:pPr>
+            <w:proofErr w:type="spellStart"/>
+            <w:r>
+              <w:rPr>
+                <w:rFonts w:ascii="Cascadia Mono" w:hAnsi="Cascadia Mono" w:cs="Cascadia Mono"/>
+                <w:color w:val="0000FF"/>
+                <w:sz w:val="19"/>
+                <w:szCs w:val="19"/>
+              </w:rPr>
+              <w:t>finally</w:t>
+            </w:r>
+            <w:proofErr w:type="spellEnd"/>
+            <w:r>
+              <w:rPr>
+                <w:rFonts w:ascii="Cascadia Mono" w:hAnsi="Cascadia Mono" w:cs="Cascadia Mono"/>
+                <w:color w:val="000000"/>
+                <w:sz w:val="19"/>
+                <w:szCs w:val="19"/>
+              </w:rPr>
+              <w:t xml:space="preserve"> </w:t>
+            </w:r>
+            <w:r>
+              <w:rPr>
+                <w:rFonts w:ascii="Cascadia Mono" w:hAnsi="Cascadia Mono" w:cs="Cascadia Mono"/>
+                <w:color w:val="9400D3"/>
+                <w:sz w:val="19"/>
+                <w:szCs w:val="19"/>
+              </w:rPr>
+              <w:t>{</w:t>
+            </w:r>
+          </w:p>
+          <w:p>
+            <w:pPr>
+              <w:autoSpaceDE w:val="0"/>
+              <w:autoSpaceDN w:val="0"/>
+              <w:adjustRightInd w:val="0"/>
+              <w:spacing w:line="240" w:lineRule="auto"/>
+              <w:ind w:firstLine="0"/>
+              <w:jc w:val="left"/>
+              <w:rPr>
+                <w:rFonts w:ascii="Cascadia Mono" w:hAnsi="Cascadia Mono" w:cs="Cascadia Mono"/>
+                <w:color w:val="000000"/>
+                <w:sz w:val="19"/>
+                <w:szCs w:val="19"/>
+              </w:rPr>
+            </w:pPr>
+            <w:r>
+              <w:rPr>
+                <w:rFonts w:ascii="Cascadia Mono" w:hAnsi="Cascadia Mono" w:cs="Cascadia Mono"/>
+                <w:color w:val="000000"/>
+                <w:sz w:val="19"/>
+                <w:szCs w:val="19"/>
+              </w:rPr>
+              <w:t xml:space="preserve">    </w:t>
+            </w:r>
+            <w:r>
+              <w:rPr>
+                <w:rFonts w:ascii="Cascadia Mono" w:hAnsi="Cascadia Mono" w:cs="Cascadia Mono"/>
+                <w:color w:val="008000"/>
+                <w:sz w:val="19"/>
+                <w:szCs w:val="19"/>
+              </w:rPr>
+              <w:t>// Blok kodu wykonywany zawsze, nawet jeśli zostanie wychwycony</w:t>
+            </w:r>
+            <w:r>
+              <w:rPr>
+                <w:rFonts w:ascii="Cascadia Mono" w:hAnsi="Cascadia Mono" w:cs="Cascadia Mono"/>
+                <w:color w:val="008000"/>
+                <w:sz w:val="19"/>
+                <w:szCs w:val="19"/>
+              </w:rPr>
+              <w:t xml:space="preserve"> </w:t>
+            </w:r>
+            <w:proofErr w:type="spellStart"/>
+            <w:r>
+              <w:rPr>
+                <w:rFonts w:ascii="Cascadia Mono" w:hAnsi="Cascadia Mono" w:cs="Cascadia Mono"/>
+                <w:color w:val="008000"/>
+                <w:sz w:val="19"/>
+                <w:szCs w:val="19"/>
+              </w:rPr>
+              <w:t>Exception</w:t>
+            </w:r>
+            <w:proofErr w:type="spellEnd"/>
+            <w:r>
+              <w:rPr>
+                <w:rFonts w:ascii="Cascadia Mono" w:hAnsi="Cascadia Mono" w:cs="Cascadia Mono"/>
+                <w:color w:val="008000"/>
+                <w:sz w:val="19"/>
+                <w:szCs w:val="19"/>
+              </w:rPr>
+              <w:t xml:space="preserve"> albo nie</w:t>
+            </w:r>
+          </w:p>
+          <w:p>
+            <w:pPr>
+              <w:ind w:firstLine="0"/>
+            </w:pPr>
+            <w:r>
+              <w:rPr>
+                <w:rFonts w:ascii="Cascadia Mono" w:hAnsi="Cascadia Mono" w:cs="Cascadia Mono"/>
+                <w:color w:val="9400D3"/>
+                <w:sz w:val="19"/>
+                <w:szCs w:val="19"/>
+              </w:rPr>
+              <w:t>}</w:t>
+            </w:r>
+          </w:p>
+        </w:tc>
+      </w:tr>
+    </w:tbl>
+    <w:p/>
+    <w:p>
+      <w:pPr>
+        <w:pStyle w:val="Nagwek3"/>
+      </w:pPr>
+      <w:proofErr w:type="spellStart"/>
+      <w:r>
+        <w:t>SqlCommand</w:t>
+      </w:r>
+      <w:proofErr w:type="spellEnd"/>
+    </w:p>
+    <w:p>
+      <w:r>
+        <w:t xml:space="preserve">Klasa </w:t>
+      </w:r>
+      <w:proofErr w:type="spellStart"/>
+      <w:r>
+        <w:t>SqlCommand</w:t>
+      </w:r>
+      <w:proofErr w:type="spellEnd"/>
+      <w:r>
+        <w:t xml:space="preserve"> i jej główne składowe, szczególności zwrócić uwagę na składowe takie jak:</w:t>
+      </w:r>
+      <w:r>
+        <w:t xml:space="preserve"> </w:t>
+      </w:r>
+      <w:proofErr w:type="spellStart"/>
+      <w:r>
+        <w:t>Transaction</w:t>
+      </w:r>
+      <w:proofErr w:type="spellEnd"/>
+      <w:r>
+        <w:t xml:space="preserve">, </w:t>
+      </w:r>
+      <w:r>
+        <w:t>Connection</w:t>
+      </w:r>
+      <w:r>
+        <w:t xml:space="preserve">, </w:t>
+      </w:r>
+      <w:proofErr w:type="spellStart"/>
+      <w:r>
+        <w:t>CommandText</w:t>
+      </w:r>
+      <w:proofErr w:type="spellEnd"/>
+      <w:r>
+        <w:t xml:space="preserve">, </w:t>
+      </w:r>
+      <w:proofErr w:type="spellStart"/>
+      <w:r>
+        <w:t>Parameters</w:t>
+      </w:r>
+      <w:proofErr w:type="spellEnd"/>
+      <w:r>
+        <w:t xml:space="preserve">, </w:t>
+      </w:r>
+      <w:proofErr w:type="spellStart"/>
+      <w:r>
+        <w:t>ExecuteNonQuery</w:t>
+      </w:r>
+      <w:proofErr w:type="spellEnd"/>
+      <w:r>
+        <w:t>()</w:t>
+      </w:r>
+      <w:r>
+        <w:t>,</w:t>
+      </w:r>
+      <w:proofErr w:type="spellStart"/>
+      <w:r>
+        <w:t>ExecuteReader</w:t>
+      </w:r>
+      <w:proofErr w:type="spellEnd"/>
+      <w:r>
+        <w:t>()</w:t>
+      </w:r>
+      <w:r>
+        <w:t>,</w:t>
+      </w:r>
+      <w:proofErr w:type="spellStart"/>
+      <w:r>
+        <w:t>ExecuteScalar</w:t>
+      </w:r>
+      <w:proofErr w:type="spellEnd"/>
+      <w:r>
+        <w:t>()</w:t>
+      </w:r>
+    </w:p>
+    <w:p>
+      <w:pPr>
+        <w:pStyle w:val="Nagwek3"/>
+      </w:pPr>
+      <w:proofErr w:type="spellStart"/>
+      <w:r>
+        <w:t>connectionString</w:t>
+      </w:r>
+      <w:proofErr w:type="spellEnd"/>
+    </w:p>
+    <w:p>
+      <w:r>
+        <w:t xml:space="preserve">Omówić </w:t>
+      </w:r>
+      <w:proofErr w:type="spellStart"/>
+      <w:r>
+        <w:t>connection</w:t>
+      </w:r>
+      <w:proofErr w:type="spellEnd"/>
+      <w:r>
+        <w:t xml:space="preserve"> string jakie składowe mogą się w nim zawierać. </w:t>
+      </w:r>
+    </w:p>
+    <w:p>
+      <w:pPr>
+        <w:pStyle w:val="Nagwek3"/>
+      </w:pPr>
+      <w:proofErr w:type="spellStart"/>
+      <w:r>
+        <w:t>SqlConnection</w:t>
+      </w:r>
+      <w:proofErr w:type="spellEnd"/>
+    </w:p>
+    <w:p>
+      <w:r>
+        <w:t xml:space="preserve">Główne polecenia dla </w:t>
+      </w:r>
+      <w:proofErr w:type="spellStart"/>
+      <w:r>
+        <w:t>SqlConnection</w:t>
+      </w:r>
+      <w:proofErr w:type="spellEnd"/>
+      <w:r>
+        <w:t xml:space="preserve">: </w:t>
+      </w:r>
+      <w:r>
+        <w:t xml:space="preserve"> </w:t>
+      </w:r>
+      <w:r>
+        <w:t>Open()</w:t>
+      </w:r>
+      <w:r>
+        <w:t xml:space="preserve">, </w:t>
+      </w:r>
+      <w:proofErr w:type="spellStart"/>
+      <w:r>
+        <w:t>BeginTransaction</w:t>
+      </w:r>
+      <w:proofErr w:type="spellEnd"/>
+      <w:r>
+        <w:t>()</w:t>
+      </w:r>
+      <w:r>
+        <w:t>,</w:t>
+      </w:r>
+      <w:r>
+        <w:t>Close()</w:t>
+      </w:r>
+    </w:p>
+    <w:p>
+      <w:pPr>
+        <w:pStyle w:val="Nagwek3"/>
+      </w:pPr>
+      <w:proofErr w:type="spellStart"/>
+      <w:r>
+        <w:t>SqlDataReader</w:t>
+      </w:r>
+      <w:proofErr w:type="spellEnd"/>
+    </w:p>
+    <w:p>
+      <w:r>
+        <w:t xml:space="preserve">Klasa </w:t>
+      </w:r>
+      <w:proofErr w:type="spellStart"/>
+      <w:r>
+        <w:t>SqlDataReader</w:t>
+      </w:r>
+      <w:proofErr w:type="spellEnd"/>
+      <w:r>
+        <w:t xml:space="preserve"> i jej główne składowe</w:t>
+      </w:r>
+    </w:p>
+    <w:p>
+      <w:pPr>
+        <w:pStyle w:val="Nagwek3"/>
+      </w:pPr>
+      <w:proofErr w:type="spellStart"/>
+      <w:r>
+        <w:t>SqlException</w:t>
+      </w:r>
+      <w:proofErr w:type="spellEnd"/>
+    </w:p>
+    <w:p>
+      <w:r>
+        <w:t xml:space="preserve">Klasa </w:t>
+      </w:r>
+      <w:proofErr w:type="spellStart"/>
+      <w:r>
+        <w:t>SqlException</w:t>
+      </w:r>
+      <w:proofErr w:type="spellEnd"/>
+    </w:p>
+    <w:p>
+      <w:pPr>
+        <w:pStyle w:val="Nagwek3"/>
+      </w:pPr>
+      <w:r>
+        <w:t>Using</w:t>
+      </w:r>
+    </w:p>
+    <w:p>
+      <w:r>
+        <w:t xml:space="preserve">Blok </w:t>
+      </w:r>
+      <w:proofErr w:type="spellStart"/>
+      <w:r>
+        <w:t>using</w:t>
+      </w:r>
+      <w:proofErr w:type="spellEnd"/>
+      <w:r>
+        <w:t xml:space="preserve"> przyczyny stosowania, jakie są korzyści oraz przykłady użycia, nie mylić z dyrektywą </w:t>
+      </w:r>
+      <w:proofErr w:type="spellStart"/>
+      <w:r>
+        <w:t>using</w:t>
+      </w:r>
+      <w:proofErr w:type="spellEnd"/>
+      <w:r>
+        <w:t xml:space="preserve"> stosowaną w części deklaracji pliku. Chodzi tutaj o blok kodu (tak samo jak na przykład </w:t>
+      </w:r>
+      <w:proofErr w:type="spellStart"/>
+      <w:r>
+        <w:t>try-catch-finally</w:t>
+      </w:r>
+      <w:proofErr w:type="spellEnd"/>
+      <w:r>
+        <w:t>.</w:t>
+      </w:r>
+    </w:p>
+    <w:p>
+      <w:pPr>
         <w:pStyle w:val="Nagwek2"/>
       </w:pPr>
       <w:bookmarkStart w:id="8" w:name="_Toc128747307"/>
@@ -2565,6 +3294,13 @@
         <w:t>Opracowanie praktyczne</w:t>
       </w:r>
       <w:bookmarkEnd w:id="8"/>
+    </w:p>
+    <w:p>
+      <w:proofErr w:type="spellStart"/>
+      <w:r>
+        <w:t>CSVHelper</w:t>
+      </w:r>
+      <w:proofErr w:type="spellEnd"/>
     </w:p>
     <w:p>
       <w:pPr>
@@ -2620,23 +3356,68 @@
           <w:numId w:val="26"/>
         </w:numPr>
         <w:rPr>
+          <w:rStyle w:val="Hipercze"/>
+          <w:color w:val="auto"/>
+          <w:u w:val="none"/>
           <w:lang w:val="en-US"/>
         </w:rPr>
       </w:pPr>
-      <w:r>
+      <w:hyperlink r:id="rId14" w:history="1">
+        <w:r>
+          <w:rPr>
+            <w:rStyle w:val="Hipercze"/>
+            <w:lang w:val="en-US"/>
+          </w:rPr>
+          <w:t>https://code-maze.com/</w:t>
+        </w:r>
+      </w:hyperlink>
+    </w:p>
+    <w:p>
+      <w:pPr>
+        <w:pStyle w:val="Akapitzlist"/>
+        <w:numPr>
+          <w:ilvl w:val="0"/>
+          <w:numId w:val="26"/>
+        </w:numPr>
         <w:rPr>
           <w:rStyle w:val="Hipercze"/>
+          <w:color w:val="auto"/>
+          <w:u w:val="none"/>
           <w:lang w:val="en-US"/>
         </w:rPr>
-        <w:t>https://mudblazor.com</w:t>
-      </w:r>
+      </w:pPr>
+      <w:hyperlink r:id="rId15" w:history="1">
+        <w:r>
+          <w:rPr>
+            <w:rStyle w:val="Hipercze"/>
+            <w:lang w:val="en-US"/>
+          </w:rPr>
+          <w:t>https://learn.microsoft.com/</w:t>
+        </w:r>
+      </w:hyperlink>
     </w:p>
     <w:p>
       <w:pPr>
+        <w:pStyle w:val="Akapitzlist"/>
+        <w:numPr>
+          <w:ilvl w:val="0"/>
+          <w:numId w:val="26"/>
+        </w:numPr>
+        <w:rPr>
+          <w:rStyle w:val="Hipercze"/>
+          <w:color w:val="auto"/>
+          <w:u w:val="none"/>
+          <w:lang w:val="en-US"/>
+        </w:rPr>
+      </w:pPr>
+    </w:p>
+    <w:p>
+      <w:pPr>
         <w:pStyle w:val="Nagwek1"/>
       </w:pPr>
       <w:bookmarkStart w:id="11" w:name="_Toc128747310"/>
       <w:r>
+        <w:lastRenderedPageBreak/>
         <w:t xml:space="preserve">Spis </w:t>
       </w:r>
       <w:r>
@@ -2650,54 +3431,15 @@
           <w:noProof/>
         </w:rPr>
       </w:pPr>
-      <w:fldSimple w:instr=" TOC \h \z \c &quot;Rysunek&quot; ">
-        <w:r>
-          <w:rPr>
-            <w:b/>
-            <w:bCs/>
-            <w:noProof/>
-          </w:rPr>
-          <w:t>Nie można odnaleźć pozycji dla spisu ilustracji.</w:t>
-        </w:r>
-      </w:fldSimple>
-    </w:p>
-    <w:p>
-      <w:pPr>
-        <w:pStyle w:val="Nagwek1"/>
-        <w:rPr>
-          <w:noProof/>
-        </w:rPr>
-      </w:pPr>
-      <w:bookmarkStart w:id="12" w:name="_Toc128747311"/>
-      <w:r>
-        <w:rPr>
-          <w:bCs/>
-          <w:noProof/>
-        </w:rPr>
-        <w:lastRenderedPageBreak/>
-        <w:t>Spis snippetów</w:t>
-      </w:r>
-      <w:bookmarkEnd w:id="12"/>
-      <w:r>
-        <w:rPr>
-          <w:noProof/>
-        </w:rPr>
+      <w:r>
         <w:fldChar w:fldCharType="begin"/>
       </w:r>
       <w:r>
-        <w:rPr>
-          <w:noProof/>
-        </w:rPr>
-        <w:instrText xml:space="preserve"> TOC \h \z \c "Snippet" </w:instrText>
-      </w:r>
-      <w:r>
-        <w:rPr>
-          <w:noProof/>
-        </w:rPr>
+        <w:instrText xml:space="preserve"> TOC \h \z \c "Rysunek" </w:instrText>
+      </w:r>
+      <w:r>
         <w:fldChar w:fldCharType="separate"/>
       </w:r>
-    </w:p>
-    <w:p>
       <w:r>
         <w:rPr>
           <w:b/>
@@ -2708,15 +3450,68 @@
       </w:r>
       <w:r>
         <w:rPr>
+          <w:b/>
+          <w:bCs/>
           <w:noProof/>
         </w:rPr>
         <w:fldChar w:fldCharType="end"/>
       </w:r>
     </w:p>
+    <w:p>
+      <w:pPr>
+        <w:pStyle w:val="Nagwek1"/>
+        <w:rPr>
+          <w:noProof/>
+        </w:rPr>
+      </w:pPr>
+      <w:bookmarkStart w:id="12" w:name="_Toc128747311"/>
+      <w:r>
+        <w:rPr>
+          <w:bCs/>
+          <w:noProof/>
+        </w:rPr>
+        <w:t>Spis snippetów</w:t>
+      </w:r>
+      <w:bookmarkEnd w:id="12"/>
+      <w:r>
+        <w:rPr>
+          <w:noProof/>
+        </w:rPr>
+        <w:fldChar w:fldCharType="begin"/>
+      </w:r>
+      <w:r>
+        <w:rPr>
+          <w:noProof/>
+        </w:rPr>
+        <w:instrText xml:space="preserve"> TOC \h \z \c "Snippet" </w:instrText>
+      </w:r>
+      <w:r>
+        <w:rPr>
+          <w:noProof/>
+        </w:rPr>
+        <w:fldChar w:fldCharType="separate"/>
+      </w:r>
+    </w:p>
+    <w:p>
+      <w:r>
+        <w:rPr>
+          <w:b/>
+          <w:bCs/>
+          <w:noProof/>
+        </w:rPr>
+        <w:t>Nie można odnaleźć pozycji dla spisu ilustracji.</w:t>
+      </w:r>
+      <w:r>
+        <w:rPr>
+          <w:noProof/>
+        </w:rPr>
+        <w:fldChar w:fldCharType="end"/>
+      </w:r>
+    </w:p>
     <w:sectPr>
-      <w:headerReference w:type="default" r:id="rId14"/>
-      <w:footerReference w:type="default" r:id="rId15"/>
-      <w:footerReference w:type="first" r:id="rId16"/>
+      <w:headerReference w:type="default" r:id="rId16"/>
+      <w:footerReference w:type="default" r:id="rId17"/>
+      <w:footerReference w:type="first" r:id="rId18"/>
       <w:pgSz w:w="11906" w:h="16838" w:code="9"/>
       <w:pgMar w:top="851" w:right="1417" w:bottom="1417" w:left="1417" w:header="709" w:footer="709" w:gutter="0"/>
       <w:cols w:space="708"/>
@@ -8207,6 +9002,37 @@
       <w:szCs w:val="24"/>
     </w:rPr>
   </w:style>
+  <w:style w:type="paragraph" w:customStyle="1" w:styleId="Code">
+    <w:name w:val="Code"/>
+    <w:basedOn w:val="Normalny"/>
+    <w:link w:val="CodeZnak"/>
+    <w:qFormat/>
+    <w:rsid w:val="009E06B2"/>
+    <w:pPr>
+      <w:shd w:val="clear" w:color="auto" w:fill="D9D9D9" w:themeFill="background1" w:themeFillShade="D9"/>
+    </w:pPr>
+    <w:rPr>
+      <w:rFonts w:ascii="Courier New" w:hAnsi="Courier New" w:cs="Courier New"/>
+      <w:noProof/>
+      <w:color w:val="FF0000"/>
+      <w:sz w:val="20"/>
+      <w:szCs w:val="20"/>
+    </w:rPr>
+  </w:style>
+  <w:style w:type="character" w:customStyle="1" w:styleId="CodeZnak">
+    <w:name w:val="Code Znak"/>
+    <w:basedOn w:val="Domylnaczcionkaakapitu"/>
+    <w:link w:val="Code"/>
+    <w:rsid w:val="009E06B2"/>
+    <w:rPr>
+      <w:rFonts w:ascii="Courier New" w:hAnsi="Courier New" w:cs="Courier New"/>
+      <w:noProof/>
+      <w:color w:val="FF0000"/>
+      <w:sz w:val="20"/>
+      <w:szCs w:val="20"/>
+      <w:shd w:val="clear" w:color="auto" w:fill="D9D9D9" w:themeFill="background1" w:themeFillShade="D9"/>
+    </w:rPr>
+  </w:style>
 </w:styles>
 </file>
 

</xml_diff>

<commit_message>
EF and Dapper practical part
</commit_message>
<xml_diff>
--- a/OLEKSII.HUDZISHEVSKYI.LAB1.docx
+++ b/OLEKSII.HUDZISHEVSKYI.LAB1.docx
@@ -16189,22 +16189,29 @@
         <w:pStyle w:val="Nagwek3"/>
       </w:pPr>
       <w:r>
-        <w:t>Zapisywanie metodą „jeden wiersz”</w:t>
+        <w:t>ADO.NET</w:t>
       </w:r>
     </w:p>
     <w:p>
       <w:pPr>
-        <w:ind w:firstLine="0"/>
-      </w:pPr>
-      <w:r>
         <w:rPr>
           <w:noProof/>
         </w:rPr>
+      </w:pPr>
+      <w:r>
+        <w:rPr>
+          <w:noProof/>
+        </w:rPr>
+        <w:t>Metoda pojedynczego zapisu</w:t>
+      </w:r>
+    </w:p>
+    <w:p>
+      <w:r>
         <w:drawing>
-          <wp:inline distT="0" distB="0" distL="0" distR="0" wp14:anchorId="382B6F88" wp14:editId="14C196AB">
-            <wp:extent cx="5760720" cy="3114040"/>
+          <wp:inline distT="0" distB="0" distL="0" distR="0" wp14:anchorId="2333EA52" wp14:editId="77927B9D">
+            <wp:extent cx="5760720" cy="3108325"/>
             <wp:effectExtent l="0" t="0" r="0" b="0"/>
-            <wp:docPr id="1" name="Obraz 1" descr="Obraz zawierający tekst, zrzut ekranu, komputer&#10;&#10;Opis wygenerowany automatycznie"/>
+            <wp:docPr id="1" name="Obraz 1"/>
             <wp:cNvGraphicFramePr>
               <a:graphicFrameLocks xmlns:a="http://schemas.openxmlformats.org/drawingml/2006/main" noChangeAspect="1"/>
             </wp:cNvGraphicFramePr>
@@ -16212,7 +16219,7 @@
               <a:graphicData uri="http://schemas.openxmlformats.org/drawingml/2006/picture">
                 <pic:pic xmlns:pic="http://schemas.openxmlformats.org/drawingml/2006/picture">
                   <pic:nvPicPr>
-                    <pic:cNvPr id="1" name="Obraz 1" descr="Obraz zawierający tekst, zrzut ekranu, komputer&#10;&#10;Opis wygenerowany automatycznie"/>
+                    <pic:cNvPr id="1" name=""/>
                     <pic:cNvPicPr/>
                   </pic:nvPicPr>
                   <pic:blipFill>
@@ -16224,7 +16231,7 @@
                   <pic:spPr>
                     <a:xfrm>
                       <a:off x="0" y="0"/>
-                      <a:ext cx="5760720" cy="3114040"/>
+                      <a:ext cx="5760720" cy="3108325"/>
                     </a:xfrm>
                     <a:prstGeom prst="rect">
                       <a:avLst/>
@@ -16238,24 +16245,18 @@
       </w:r>
     </w:p>
     <w:p>
-      <w:pPr>
-        <w:pStyle w:val="Nagwek3"/>
-      </w:pPr>
-      <w:r>
-        <w:lastRenderedPageBreak/>
-        <w:t>Zapisywanie metodą „cała kolekcja”</w:t>
+      <w:r>
+        <w:t>Metodą zapisu całej kolekcji</w:t>
       </w:r>
     </w:p>
     <w:p>
       <w:r>
-        <w:rPr>
-          <w:noProof/>
-        </w:rPr>
+        <w:lastRenderedPageBreak/>
         <w:drawing>
-          <wp:inline distT="0" distB="0" distL="0" distR="0" wp14:anchorId="43F55B0A" wp14:editId="707CAB2D">
-            <wp:extent cx="5760720" cy="3123565"/>
-            <wp:effectExtent l="0" t="0" r="0" b="635"/>
-            <wp:docPr id="2" name="Obraz 2"/>
+          <wp:inline distT="0" distB="0" distL="0" distR="0" wp14:anchorId="648A683B" wp14:editId="3252D553">
+            <wp:extent cx="5760720" cy="3108325"/>
+            <wp:effectExtent l="0" t="0" r="0" b="0"/>
+            <wp:docPr id="12" name="Obraz 12"/>
             <wp:cNvGraphicFramePr>
               <a:graphicFrameLocks xmlns:a="http://schemas.openxmlformats.org/drawingml/2006/main" noChangeAspect="1"/>
             </wp:cNvGraphicFramePr>
@@ -16275,6 +16276,117 @@
                   <pic:spPr>
                     <a:xfrm>
                       <a:off x="0" y="0"/>
+                      <a:ext cx="5760720" cy="3108325"/>
+                    </a:xfrm>
+                    <a:prstGeom prst="rect">
+                      <a:avLst/>
+                    </a:prstGeom>
+                  </pic:spPr>
+                </pic:pic>
+              </a:graphicData>
+            </a:graphic>
+          </wp:inline>
+        </w:drawing>
+      </w:r>
+    </w:p>
+    <w:p>
+      <w:pPr>
+        <w:pStyle w:val="Nagwek3"/>
+      </w:pPr>
+      <w:r>
+        <w:t>Zapisywanie za pomocą Entity Framework</w:t>
+      </w:r>
+    </w:p>
+    <w:p>
+      <w:r>
+        <w:t>W przypadku dokonania testów z Entity Framework’iem musiała być utworzona tabela o innej strukturze zawierającej dodatkowo klucz główny, ponieważ Entity Framework pracuje tylko z tablicami zawierającymi klucz główny.</w:t>
+      </w:r>
+    </w:p>
+    <w:p>
+      <w:r>
+        <w:t>Metodą zapisu zmian za każdym dodaniem wierszu</w:t>
+      </w:r>
+    </w:p>
+    <w:p>
+      <w:r>
+        <w:drawing>
+          <wp:inline distT="0" distB="0" distL="0" distR="0" wp14:anchorId="70182115" wp14:editId="244CD731">
+            <wp:extent cx="5760720" cy="3126740"/>
+            <wp:effectExtent l="0" t="0" r="0" b="0"/>
+            <wp:docPr id="3" name="Obraz 3"/>
+            <wp:cNvGraphicFramePr>
+              <a:graphicFrameLocks xmlns:a="http://schemas.openxmlformats.org/drawingml/2006/main" noChangeAspect="1"/>
+            </wp:cNvGraphicFramePr>
+            <a:graphic xmlns:a="http://schemas.openxmlformats.org/drawingml/2006/main">
+              <a:graphicData uri="http://schemas.openxmlformats.org/drawingml/2006/picture">
+                <pic:pic xmlns:pic="http://schemas.openxmlformats.org/drawingml/2006/picture">
+                  <pic:nvPicPr>
+                    <pic:cNvPr id="1" name=""/>
+                    <pic:cNvPicPr/>
+                  </pic:nvPicPr>
+                  <pic:blipFill>
+                    <a:blip r:embed="rId16"/>
+                    <a:stretch>
+                      <a:fillRect/>
+                    </a:stretch>
+                  </pic:blipFill>
+                  <pic:spPr>
+                    <a:xfrm>
+                      <a:off x="0" y="0"/>
+                      <a:ext cx="5760720" cy="3126740"/>
+                    </a:xfrm>
+                    <a:prstGeom prst="rect">
+                      <a:avLst/>
+                    </a:prstGeom>
+                  </pic:spPr>
+                </pic:pic>
+              </a:graphicData>
+            </a:graphic>
+          </wp:inline>
+        </w:drawing>
+      </w:r>
+    </w:p>
+    <w:p>
+      <w:r>
+        <w:t xml:space="preserve">Metodą zapisu zmian za dodaniem </w:t>
+      </w:r>
+      <w:r>
+        <w:t xml:space="preserve">wszystkich </w:t>
+      </w:r>
+      <w:r>
+        <w:t>wiersz</w:t>
+      </w:r>
+      <w:r>
+        <w:t>y</w:t>
+      </w:r>
+    </w:p>
+    <w:p>
+      <w:r>
+        <w:lastRenderedPageBreak/>
+        <w:drawing>
+          <wp:inline distT="0" distB="0" distL="0" distR="0" wp14:anchorId="352D53E1" wp14:editId="0FE2AD80">
+            <wp:extent cx="5760720" cy="3123565"/>
+            <wp:effectExtent l="0" t="0" r="0" b="635"/>
+            <wp:docPr id="7" name="Obraz 7"/>
+            <wp:cNvGraphicFramePr>
+              <a:graphicFrameLocks xmlns:a="http://schemas.openxmlformats.org/drawingml/2006/main" noChangeAspect="1"/>
+            </wp:cNvGraphicFramePr>
+            <a:graphic xmlns:a="http://schemas.openxmlformats.org/drawingml/2006/main">
+              <a:graphicData uri="http://schemas.openxmlformats.org/drawingml/2006/picture">
+                <pic:pic xmlns:pic="http://schemas.openxmlformats.org/drawingml/2006/picture">
+                  <pic:nvPicPr>
+                    <pic:cNvPr id="1" name=""/>
+                    <pic:cNvPicPr/>
+                  </pic:nvPicPr>
+                  <pic:blipFill>
+                    <a:blip r:embed="rId17"/>
+                    <a:stretch>
+                      <a:fillRect/>
+                    </a:stretch>
+                  </pic:blipFill>
+                  <pic:spPr>
+                    <a:xfrm>
+                      <a:off x="0" y="0"/>
                       <a:ext cx="5760720" cy="3123565"/>
                     </a:xfrm>
                     <a:prstGeom prst="rect">
@@ -16289,25 +16401,260 @@
       </w:r>
     </w:p>
     <w:p>
-      <w:pPr>
-        <w:pStyle w:val="Nagwek3"/>
-      </w:pPr>
-      <w:r>
-        <w:t>Zapisywanie za pomocą Entity Framework</w:t>
+      <w:r>
+        <w:t>Zapisywanie metodą „paczkowania</w:t>
+      </w:r>
+      <w:r>
+        <w:t xml:space="preserve"> (500)</w:t>
+      </w:r>
+      <w:r>
+        <w:t>”</w:t>
       </w:r>
     </w:p>
     <w:p>
+      <w:r>
+        <w:drawing>
+          <wp:inline distT="0" distB="0" distL="0" distR="0" wp14:anchorId="14A1DB2A" wp14:editId="26F904CA">
+            <wp:extent cx="5760720" cy="3128645"/>
+            <wp:effectExtent l="0" t="0" r="0" b="0"/>
+            <wp:docPr id="6" name="Obraz 6"/>
+            <wp:cNvGraphicFramePr>
+              <a:graphicFrameLocks xmlns:a="http://schemas.openxmlformats.org/drawingml/2006/main" noChangeAspect="1"/>
+            </wp:cNvGraphicFramePr>
+            <a:graphic xmlns:a="http://schemas.openxmlformats.org/drawingml/2006/main">
+              <a:graphicData uri="http://schemas.openxmlformats.org/drawingml/2006/picture">
+                <pic:pic xmlns:pic="http://schemas.openxmlformats.org/drawingml/2006/picture">
+                  <pic:nvPicPr>
+                    <pic:cNvPr id="1" name=""/>
+                    <pic:cNvPicPr/>
+                  </pic:nvPicPr>
+                  <pic:blipFill>
+                    <a:blip r:embed="rId18"/>
+                    <a:stretch>
+                      <a:fillRect/>
+                    </a:stretch>
+                  </pic:blipFill>
+                  <pic:spPr>
+                    <a:xfrm>
+                      <a:off x="0" y="0"/>
+                      <a:ext cx="5760720" cy="3128645"/>
+                    </a:xfrm>
+                    <a:prstGeom prst="rect">
+                      <a:avLst/>
+                    </a:prstGeom>
+                  </pic:spPr>
+                </pic:pic>
+              </a:graphicData>
+            </a:graphic>
+          </wp:inline>
+        </w:drawing>
+      </w:r>
+    </w:p>
+    <w:p>
       <w:pPr>
         <w:pStyle w:val="Nagwek3"/>
       </w:pPr>
       <w:r>
         <w:t>Zapisywanie za pomocą Dapper</w:t>
+      </w:r>
+    </w:p>
+    <w:p>
+      <w:r>
+        <w:t>Zapisywanie każdego rekordu osobno</w:t>
+      </w:r>
+    </w:p>
+    <w:p>
+      <w:r>
+        <w:lastRenderedPageBreak/>
+        <w:drawing>
+          <wp:inline distT="0" distB="0" distL="0" distR="0" wp14:anchorId="6D4A638B" wp14:editId="5210AEFD">
+            <wp:extent cx="5760720" cy="3127375"/>
+            <wp:effectExtent l="0" t="0" r="0" b="0"/>
+            <wp:docPr id="8" name="Obraz 8"/>
+            <wp:cNvGraphicFramePr>
+              <a:graphicFrameLocks xmlns:a="http://schemas.openxmlformats.org/drawingml/2006/main" noChangeAspect="1"/>
+            </wp:cNvGraphicFramePr>
+            <a:graphic xmlns:a="http://schemas.openxmlformats.org/drawingml/2006/main">
+              <a:graphicData uri="http://schemas.openxmlformats.org/drawingml/2006/picture">
+                <pic:pic xmlns:pic="http://schemas.openxmlformats.org/drawingml/2006/picture">
+                  <pic:nvPicPr>
+                    <pic:cNvPr id="1" name=""/>
+                    <pic:cNvPicPr/>
+                  </pic:nvPicPr>
+                  <pic:blipFill>
+                    <a:blip r:embed="rId19"/>
+                    <a:stretch>
+                      <a:fillRect/>
+                    </a:stretch>
+                  </pic:blipFill>
+                  <pic:spPr>
+                    <a:xfrm>
+                      <a:off x="0" y="0"/>
+                      <a:ext cx="5760720" cy="3127375"/>
+                    </a:xfrm>
+                    <a:prstGeom prst="rect">
+                      <a:avLst/>
+                    </a:prstGeom>
+                  </pic:spPr>
+                </pic:pic>
+              </a:graphicData>
+            </a:graphic>
+          </wp:inline>
+        </w:drawing>
+      </w:r>
+    </w:p>
+    <w:p>
+      <w:r>
+        <w:t>Zapisywanie całej kolekcji na raz</w:t>
+      </w:r>
+    </w:p>
+    <w:p>
+      <w:r>
+        <w:drawing>
+          <wp:inline distT="0" distB="0" distL="0" distR="0" wp14:anchorId="6DBAF05E" wp14:editId="707DB66D">
+            <wp:extent cx="5760720" cy="3126740"/>
+            <wp:effectExtent l="0" t="0" r="0" b="0"/>
+            <wp:docPr id="10" name="Obraz 10"/>
+            <wp:cNvGraphicFramePr>
+              <a:graphicFrameLocks xmlns:a="http://schemas.openxmlformats.org/drawingml/2006/main" noChangeAspect="1"/>
+            </wp:cNvGraphicFramePr>
+            <a:graphic xmlns:a="http://schemas.openxmlformats.org/drawingml/2006/main">
+              <a:graphicData uri="http://schemas.openxmlformats.org/drawingml/2006/picture">
+                <pic:pic xmlns:pic="http://schemas.openxmlformats.org/drawingml/2006/picture">
+                  <pic:nvPicPr>
+                    <pic:cNvPr id="1" name=""/>
+                    <pic:cNvPicPr/>
+                  </pic:nvPicPr>
+                  <pic:blipFill>
+                    <a:blip r:embed="rId20"/>
+                    <a:stretch>
+                      <a:fillRect/>
+                    </a:stretch>
+                  </pic:blipFill>
+                  <pic:spPr>
+                    <a:xfrm>
+                      <a:off x="0" y="0"/>
+                      <a:ext cx="5760720" cy="3126740"/>
+                    </a:xfrm>
+                    <a:prstGeom prst="rect">
+                      <a:avLst/>
+                    </a:prstGeom>
+                  </pic:spPr>
+                </pic:pic>
+              </a:graphicData>
+            </a:graphic>
+          </wp:inline>
+        </w:drawing>
+      </w:r>
+    </w:p>
+    <w:p>
+      <w:pPr>
+        <w:pStyle w:val="Nagwek3"/>
+      </w:pPr>
+      <w:r>
+        <w:t>Podsumowanie wyników</w:t>
+      </w:r>
+    </w:p>
+    <w:p>
+      <w:r>
+        <w:t>Specyfikacja komputera, na którym były przeprowadzane testy:</w:t>
+      </w:r>
+    </w:p>
+    <w:p>
+      <w:r>
+        <w:rPr>
+          <w:b/>
+          <w:bCs/>
+        </w:rPr>
+        <w:t>RAM</w:t>
+      </w:r>
+      <w:r>
+        <w:t>: 16 GB</w:t>
+      </w:r>
+    </w:p>
+    <w:p>
+      <w:r>
+        <w:rPr>
+          <w:b/>
+          <w:bCs/>
+        </w:rPr>
+        <w:t>CPU</w:t>
+      </w:r>
+      <w:r>
+        <w:t xml:space="preserve">: Intel Core i7-8650U 1.90 </w:t>
+      </w:r>
+      <w:r>
+        <w:t>G</w:t>
+      </w:r>
+      <w:r>
+        <w:t>Hz 2.11GHz</w:t>
+      </w:r>
+    </w:p>
+    <w:p>
+      <w:r>
+        <w:rPr>
+          <w:b/>
+          <w:bCs/>
+        </w:rPr>
+        <w:t>IDE</w:t>
+      </w:r>
+      <w:r>
+        <w:t>: Visual Studio 2022 Community</w:t>
+      </w:r>
+    </w:p>
+    <w:p>
+      <w:r>
+        <w:lastRenderedPageBreak/>
+        <w:drawing>
+          <wp:inline distT="0" distB="0" distL="0" distR="0" wp14:anchorId="56C96B24" wp14:editId="08202B1C">
+            <wp:extent cx="5506218" cy="1200318"/>
+            <wp:effectExtent l="0" t="0" r="0" b="0"/>
+            <wp:docPr id="9" name="Obraz 9"/>
+            <wp:cNvGraphicFramePr>
+              <a:graphicFrameLocks xmlns:a="http://schemas.openxmlformats.org/drawingml/2006/main" noChangeAspect="1"/>
+            </wp:cNvGraphicFramePr>
+            <a:graphic xmlns:a="http://schemas.openxmlformats.org/drawingml/2006/main">
+              <a:graphicData uri="http://schemas.openxmlformats.org/drawingml/2006/picture">
+                <pic:pic xmlns:pic="http://schemas.openxmlformats.org/drawingml/2006/picture">
+                  <pic:nvPicPr>
+                    <pic:cNvPr id="1" name=""/>
+                    <pic:cNvPicPr/>
+                  </pic:nvPicPr>
+                  <pic:blipFill>
+                    <a:blip r:embed="rId21"/>
+                    <a:stretch>
+                      <a:fillRect/>
+                    </a:stretch>
+                  </pic:blipFill>
+                  <pic:spPr>
+                    <a:xfrm>
+                      <a:off x="0" y="0"/>
+                      <a:ext cx="5506218" cy="1200318"/>
+                    </a:xfrm>
+                    <a:prstGeom prst="rect">
+                      <a:avLst/>
+                    </a:prstGeom>
+                  </pic:spPr>
+                </pic:pic>
+              </a:graphicData>
+            </a:graphic>
+          </wp:inline>
+        </w:drawing>
+      </w:r>
+    </w:p>
+    <w:p>
+      <w:r>
+        <w:t xml:space="preserve">Przeprowadzono zostało 7 testów z wyliczeniem średniego czasu z dziesięciu prób zapisu informacji z pliku csv do bazy danych. Najlepszy wynik pokazała metoda </w:t>
+      </w:r>
+      <w:r>
+        <w:t>zapisu zmian na końcu za pomocą Entity Framework</w:t>
       </w:r>
     </w:p>
     <w:tbl>
       <w:tblPr>
-        <w:tblStyle w:val="Tabela-Siatka"/>
+        <w:tblStyle w:val="Tabelasiatki6kolorowa"/>
         <w:tblW w:w="9067" w:type="dxa"/>
+        <w:jc w:val="center"/>
         <w:tblLook w:val="04A0" w:firstRow="1" w:lastRow="0" w:firstColumn="1" w:lastColumn="0" w:noHBand="0" w:noVBand="1"/>
       </w:tblPr>
       <w:tblGrid>
@@ -16317,15 +16664,19 @@
       </w:tblGrid>
       <w:tr>
         <w:trPr>
+          <w:cnfStyle w:val="100000000000" w:firstRow="1" w:lastRow="0" w:firstColumn="0" w:lastColumn="0" w:oddVBand="0" w:evenVBand="0" w:oddHBand="0" w:evenHBand="0" w:firstRowFirstColumn="0" w:firstRowLastColumn="0" w:lastRowFirstColumn="0" w:lastRowLastColumn="0"/>
           <w:trHeight w:val="690"/>
+          <w:jc w:val="center"/>
         </w:trPr>
         <w:tc>
           <w:tcPr>
+            <w:cnfStyle w:val="001000000000" w:firstRow="0" w:lastRow="0" w:firstColumn="1" w:lastColumn="0" w:oddVBand="0" w:evenVBand="0" w:oddHBand="0" w:evenHBand="0" w:firstRowFirstColumn="0" w:firstRowLastColumn="0" w:lastRowFirstColumn="0" w:lastRowLastColumn="0"/>
             <w:tcW w:w="3022" w:type="dxa"/>
           </w:tcPr>
           <w:p>
             <w:pPr>
               <w:ind w:firstLine="0"/>
+              <w:jc w:val="center"/>
               <w:rPr>
                 <w:sz w:val="20"/>
                 <w:szCs w:val="18"/>
@@ -16337,6 +16688,13 @@
                 <w:szCs w:val="18"/>
               </w:rPr>
               <w:t>Metoda</w:t>
+            </w:r>
+            <w:r>
+              <w:rPr>
+                <w:sz w:val="20"/>
+                <w:szCs w:val="18"/>
+              </w:rPr>
+              <w:t xml:space="preserve"> / Pomiar</w:t>
             </w:r>
           </w:p>
         </w:tc>
@@ -16347,6 +16705,8 @@
           <w:p>
             <w:pPr>
               <w:ind w:firstLine="0"/>
+              <w:jc w:val="center"/>
+              <w:cnfStyle w:val="100000000000" w:firstRow="1" w:lastRow="0" w:firstColumn="0" w:lastColumn="0" w:oddVBand="0" w:evenVBand="0" w:oddHBand="0" w:evenHBand="0" w:firstRowFirstColumn="0" w:firstRowLastColumn="0" w:lastRowFirstColumn="0" w:lastRowLastColumn="0"/>
               <w:rPr>
                 <w:sz w:val="20"/>
                 <w:szCs w:val="18"/>
@@ -16364,7 +16724,21 @@
                 <w:sz w:val="20"/>
                 <w:szCs w:val="18"/>
               </w:rPr>
-              <w:t xml:space="preserve"> [sec]</w:t>
+              <w:t xml:space="preserve"> [</w:t>
+            </w:r>
+            <w:r>
+              <w:rPr>
+                <w:sz w:val="20"/>
+                <w:szCs w:val="18"/>
+              </w:rPr>
+              <w:t>mm.ss.ms</w:t>
+            </w:r>
+            <w:r>
+              <w:rPr>
+                <w:sz w:val="20"/>
+                <w:szCs w:val="18"/>
+              </w:rPr>
+              <w:t>]</w:t>
             </w:r>
           </w:p>
         </w:tc>
@@ -16375,6 +16749,8 @@
           <w:p>
             <w:pPr>
               <w:ind w:firstLine="0"/>
+              <w:jc w:val="center"/>
+              <w:cnfStyle w:val="100000000000" w:firstRow="1" w:lastRow="0" w:firstColumn="0" w:lastColumn="0" w:oddVBand="0" w:evenVBand="0" w:oddHBand="0" w:evenHBand="0" w:firstRowFirstColumn="0" w:firstRowLastColumn="0" w:lastRowFirstColumn="0" w:lastRowLastColumn="0"/>
               <w:rPr>
                 <w:sz w:val="20"/>
                 <w:szCs w:val="18"/>
@@ -16420,7 +16796,94 @@
                 <w:sz w:val="20"/>
                 <w:szCs w:val="18"/>
               </w:rPr>
-              <w:t xml:space="preserve"> [sec]</w:t>
+              <w:t xml:space="preserve"> </w:t>
+            </w:r>
+            <w:r>
+              <w:rPr>
+                <w:sz w:val="20"/>
+                <w:szCs w:val="18"/>
+              </w:rPr>
+              <w:t>[mm.ss.ms]</w:t>
+            </w:r>
+          </w:p>
+        </w:tc>
+      </w:tr>
+      <w:tr>
+        <w:trPr>
+          <w:cnfStyle w:val="000000100000" w:firstRow="0" w:lastRow="0" w:firstColumn="0" w:lastColumn="0" w:oddVBand="0" w:evenVBand="0" w:oddHBand="1" w:evenHBand="0" w:firstRowFirstColumn="0" w:firstRowLastColumn="0" w:lastRowFirstColumn="0" w:lastRowLastColumn="0"/>
+          <w:trHeight w:val="690"/>
+          <w:jc w:val="center"/>
+        </w:trPr>
+        <w:tc>
+          <w:tcPr>
+            <w:cnfStyle w:val="001000000000" w:firstRow="0" w:lastRow="0" w:firstColumn="1" w:lastColumn="0" w:oddVBand="0" w:evenVBand="0" w:oddHBand="0" w:evenHBand="0" w:firstRowFirstColumn="0" w:firstRowLastColumn="0" w:lastRowFirstColumn="0" w:lastRowLastColumn="0"/>
+            <w:tcW w:w="3022" w:type="dxa"/>
+          </w:tcPr>
+          <w:p>
+            <w:pPr>
+              <w:ind w:firstLine="0"/>
+              <w:jc w:val="center"/>
+            </w:pPr>
+            <w:r>
+              <w:rPr>
+                <w:rFonts w:ascii="Cascadia Mono" w:hAnsi="Cascadia Mono" w:cs="Cascadia Mono"/>
+                <w:color w:val="000000"/>
+                <w:sz w:val="19"/>
+                <w:szCs w:val="19"/>
+              </w:rPr>
+              <w:t xml:space="preserve">ADO.NET - </w:t>
+            </w:r>
+            <w:r>
+              <w:rPr>
+                <w:rFonts w:ascii="Cascadia Mono" w:hAnsi="Cascadia Mono" w:cs="Cascadia Mono"/>
+                <w:color w:val="000000"/>
+                <w:sz w:val="19"/>
+                <w:szCs w:val="19"/>
+              </w:rPr>
+              <w:t>zapis zmian za każdym dodawaniem</w:t>
+            </w:r>
+          </w:p>
+        </w:tc>
+        <w:tc>
+          <w:tcPr>
+            <w:tcW w:w="3022" w:type="dxa"/>
+          </w:tcPr>
+          <w:p>
+            <w:pPr>
+              <w:ind w:firstLine="0"/>
+              <w:cnfStyle w:val="000000100000" w:firstRow="0" w:lastRow="0" w:firstColumn="0" w:lastColumn="0" w:oddVBand="0" w:evenVBand="0" w:oddHBand="1" w:evenHBand="0" w:firstRowFirstColumn="0" w:firstRowLastColumn="0" w:lastRowFirstColumn="0" w:lastRowLastColumn="0"/>
+            </w:pPr>
+            <w:r>
+              <w:t>00.</w:t>
+            </w:r>
+            <w:r>
+              <w:t>38</w:t>
+            </w:r>
+            <w:r>
+              <w:t>.</w:t>
+            </w:r>
+            <w:r>
+              <w:t>79120</w:t>
+            </w:r>
+          </w:p>
+        </w:tc>
+        <w:tc>
+          <w:tcPr>
+            <w:tcW w:w="3023" w:type="dxa"/>
+          </w:tcPr>
+          <w:p>
+            <w:pPr>
+              <w:ind w:firstLine="0"/>
+              <w:cnfStyle w:val="000000100000" w:firstRow="0" w:lastRow="0" w:firstColumn="0" w:lastColumn="0" w:oddVBand="0" w:evenVBand="0" w:oddHBand="1" w:evenHBand="0" w:firstRowFirstColumn="0" w:firstRowLastColumn="0" w:lastRowFirstColumn="0" w:lastRowLastColumn="0"/>
+            </w:pPr>
+            <w:r>
+              <w:t>00.0</w:t>
+            </w:r>
+            <w:r>
+              <w:t>0.00</w:t>
+            </w:r>
+            <w:r>
+              <w:t>088</w:t>
             </w:r>
           </w:p>
         </w:tc>
@@ -16428,24 +16891,41 @@
       <w:tr>
         <w:trPr>
           <w:trHeight w:val="690"/>
+          <w:jc w:val="center"/>
         </w:trPr>
         <w:tc>
           <w:tcPr>
+            <w:cnfStyle w:val="001000000000" w:firstRow="0" w:lastRow="0" w:firstColumn="1" w:lastColumn="0" w:oddVBand="0" w:evenVBand="0" w:oddHBand="0" w:evenHBand="0" w:firstRowFirstColumn="0" w:firstRowLastColumn="0" w:lastRowFirstColumn="0" w:lastRowLastColumn="0"/>
             <w:tcW w:w="3022" w:type="dxa"/>
           </w:tcPr>
           <w:p>
             <w:pPr>
               <w:ind w:firstLine="0"/>
               <w:jc w:val="center"/>
-            </w:pPr>
-            <w:r>
               <w:rPr>
                 <w:rFonts w:ascii="Cascadia Mono" w:hAnsi="Cascadia Mono" w:cs="Cascadia Mono"/>
                 <w:color w:val="000000"/>
                 <w:sz w:val="19"/>
                 <w:szCs w:val="19"/>
               </w:rPr>
-              <w:t>SaveOneRecord()</w:t>
+            </w:pPr>
+            <w:r>
+              <w:rPr>
+                <w:rFonts w:ascii="Cascadia Mono" w:hAnsi="Cascadia Mono" w:cs="Cascadia Mono"/>
+                <w:color w:val="000000"/>
+                <w:sz w:val="19"/>
+                <w:szCs w:val="19"/>
+              </w:rPr>
+              <w:t xml:space="preserve">ADO.NET </w:t>
+            </w:r>
+            <w:r>
+              <w:rPr>
+                <w:rFonts w:ascii="Cascadia Mono" w:hAnsi="Cascadia Mono" w:cs="Cascadia Mono"/>
+                <w:color w:val="000000"/>
+                <w:sz w:val="19"/>
+                <w:szCs w:val="19"/>
+              </w:rPr>
+              <w:t>– zapis zmian na końcu</w:t>
             </w:r>
           </w:p>
         </w:tc>
@@ -16456,9 +16936,19 @@
           <w:p>
             <w:pPr>
               <w:ind w:firstLine="0"/>
-            </w:pPr>
-            <w:r>
-              <w:t>13.64877</w:t>
+              <w:cnfStyle w:val="000000000000" w:firstRow="0" w:lastRow="0" w:firstColumn="0" w:lastColumn="0" w:oddVBand="0" w:evenVBand="0" w:oddHBand="0" w:evenHBand="0" w:firstRowFirstColumn="0" w:firstRowLastColumn="0" w:lastRowFirstColumn="0" w:lastRowLastColumn="0"/>
+            </w:pPr>
+            <w:r>
+              <w:t>00.</w:t>
+            </w:r>
+            <w:r>
+              <w:t>37</w:t>
+            </w:r>
+            <w:r>
+              <w:t>.</w:t>
+            </w:r>
+            <w:r>
+              <w:t>86591</w:t>
             </w:r>
           </w:p>
         </w:tc>
@@ -16469,9 +16959,111 @@
           <w:p>
             <w:pPr>
               <w:ind w:firstLine="0"/>
-            </w:pPr>
-            <w:r>
-              <w:t>0.003111</w:t>
+              <w:cnfStyle w:val="000000000000" w:firstRow="0" w:lastRow="0" w:firstColumn="0" w:lastColumn="0" w:oddVBand="0" w:evenVBand="0" w:oddHBand="0" w:evenHBand="0" w:firstRowFirstColumn="0" w:firstRowLastColumn="0" w:lastRowFirstColumn="0" w:lastRowLastColumn="0"/>
+            </w:pPr>
+            <w:r>
+              <w:t>00.0</w:t>
+            </w:r>
+            <w:r>
+              <w:t>0.00</w:t>
+            </w:r>
+            <w:r>
+              <w:t>0</w:t>
+            </w:r>
+            <w:r>
+              <w:t>86</w:t>
+            </w:r>
+          </w:p>
+        </w:tc>
+      </w:tr>
+      <w:tr>
+        <w:trPr>
+          <w:cnfStyle w:val="000000100000" w:firstRow="0" w:lastRow="0" w:firstColumn="0" w:lastColumn="0" w:oddVBand="0" w:evenVBand="0" w:oddHBand="1" w:evenHBand="0" w:firstRowFirstColumn="0" w:firstRowLastColumn="0" w:lastRowFirstColumn="0" w:lastRowLastColumn="0"/>
+          <w:trHeight w:val="690"/>
+          <w:jc w:val="center"/>
+        </w:trPr>
+        <w:tc>
+          <w:tcPr>
+            <w:cnfStyle w:val="001000000000" w:firstRow="0" w:lastRow="0" w:firstColumn="1" w:lastColumn="0" w:oddVBand="0" w:evenVBand="0" w:oddHBand="0" w:evenHBand="0" w:firstRowFirstColumn="0" w:firstRowLastColumn="0" w:lastRowFirstColumn="0" w:lastRowLastColumn="0"/>
+            <w:tcW w:w="3022" w:type="dxa"/>
+          </w:tcPr>
+          <w:p>
+            <w:pPr>
+              <w:ind w:firstLine="0"/>
+              <w:jc w:val="center"/>
+              <w:rPr>
+                <w:rFonts w:ascii="Cascadia Mono" w:hAnsi="Cascadia Mono" w:cs="Cascadia Mono"/>
+                <w:color w:val="000000"/>
+                <w:sz w:val="19"/>
+                <w:szCs w:val="19"/>
+              </w:rPr>
+            </w:pPr>
+            <w:r>
+              <w:rPr>
+                <w:rFonts w:ascii="Cascadia Mono" w:hAnsi="Cascadia Mono" w:cs="Cascadia Mono"/>
+                <w:color w:val="000000"/>
+                <w:sz w:val="19"/>
+                <w:szCs w:val="19"/>
+              </w:rPr>
+              <w:t>Entit</w:t>
+            </w:r>
+            <w:r>
+              <w:rPr>
+                <w:rFonts w:ascii="Cascadia Mono" w:hAnsi="Cascadia Mono" w:cs="Cascadia Mono"/>
+                <w:color w:val="000000"/>
+                <w:sz w:val="19"/>
+                <w:szCs w:val="19"/>
+              </w:rPr>
+              <w:t>y</w:t>
+            </w:r>
+            <w:r>
+              <w:rPr>
+                <w:rFonts w:ascii="Cascadia Mono" w:hAnsi="Cascadia Mono" w:cs="Cascadia Mono"/>
+                <w:color w:val="000000"/>
+                <w:sz w:val="19"/>
+                <w:szCs w:val="19"/>
+              </w:rPr>
+              <w:t>Framework</w:t>
+            </w:r>
+            <w:r>
+              <w:rPr>
+                <w:rFonts w:ascii="Cascadia Mono" w:hAnsi="Cascadia Mono" w:cs="Cascadia Mono"/>
+                <w:color w:val="000000"/>
+                <w:sz w:val="19"/>
+                <w:szCs w:val="19"/>
+              </w:rPr>
+              <w:t xml:space="preserve"> – zapis zmian za każdym dodawaniem</w:t>
+            </w:r>
+          </w:p>
+        </w:tc>
+        <w:tc>
+          <w:tcPr>
+            <w:tcW w:w="3022" w:type="dxa"/>
+          </w:tcPr>
+          <w:p>
+            <w:pPr>
+              <w:ind w:firstLine="0"/>
+              <w:cnfStyle w:val="000000100000" w:firstRow="0" w:lastRow="0" w:firstColumn="0" w:lastColumn="0" w:oddVBand="0" w:evenVBand="0" w:oddHBand="1" w:evenHBand="0" w:firstRowFirstColumn="0" w:firstRowLastColumn="0" w:lastRowFirstColumn="0" w:lastRowLastColumn="0"/>
+            </w:pPr>
+            <w:r>
+              <w:t>35.19.70518</w:t>
+            </w:r>
+          </w:p>
+        </w:tc>
+        <w:tc>
+          <w:tcPr>
+            <w:tcW w:w="3023" w:type="dxa"/>
+          </w:tcPr>
+          <w:p>
+            <w:pPr>
+              <w:ind w:firstLine="0"/>
+              <w:cnfStyle w:val="000000100000" w:firstRow="0" w:lastRow="0" w:firstColumn="0" w:lastColumn="0" w:oddVBand="0" w:evenVBand="0" w:oddHBand="1" w:evenHBand="0" w:firstRowFirstColumn="0" w:firstRowLastColumn="0" w:lastRowFirstColumn="0" w:lastRowLastColumn="0"/>
+            </w:pPr>
+            <w:r>
+              <w:t>00.00.</w:t>
+            </w:r>
+            <w:r>
+              <w:t>04841</w:t>
             </w:r>
           </w:p>
         </w:tc>
@@ -16479,9 +17071,11 @@
       <w:tr>
         <w:trPr>
           <w:trHeight w:val="690"/>
+          <w:jc w:val="center"/>
         </w:trPr>
         <w:tc>
           <w:tcPr>
+            <w:cnfStyle w:val="001000000000" w:firstRow="0" w:lastRow="0" w:firstColumn="1" w:lastColumn="0" w:oddVBand="0" w:evenVBand="0" w:oddHBand="0" w:evenHBand="0" w:firstRowFirstColumn="0" w:firstRowLastColumn="0" w:lastRowFirstColumn="0" w:lastRowLastColumn="0"/>
             <w:tcW w:w="3022" w:type="dxa"/>
           </w:tcPr>
           <w:p>
@@ -16493,6 +17087,7 @@
                 <w:color w:val="000000"/>
                 <w:sz w:val="19"/>
                 <w:szCs w:val="19"/>
+                <w:highlight w:val="yellow"/>
               </w:rPr>
             </w:pPr>
             <w:r>
@@ -16501,8 +17096,19 @@
                 <w:color w:val="000000"/>
                 <w:sz w:val="19"/>
                 <w:szCs w:val="19"/>
-              </w:rPr>
-              <w:t>SaveAllCollection()</w:t>
+                <w:highlight w:val="yellow"/>
+              </w:rPr>
+              <w:t xml:space="preserve">EntityFramework – zapis zmian </w:t>
+            </w:r>
+            <w:r>
+              <w:rPr>
+                <w:rFonts w:ascii="Cascadia Mono" w:hAnsi="Cascadia Mono" w:cs="Cascadia Mono"/>
+                <w:color w:val="000000"/>
+                <w:sz w:val="19"/>
+                <w:szCs w:val="19"/>
+                <w:highlight w:val="yellow"/>
+              </w:rPr>
+              <w:t>na końcu</w:t>
             </w:r>
           </w:p>
         </w:tc>
@@ -16513,9 +17119,22 @@
           <w:p>
             <w:pPr>
               <w:ind w:firstLine="0"/>
-            </w:pPr>
-            <w:r>
-              <w:t>11.56</w:t>
+              <w:cnfStyle w:val="000000000000" w:firstRow="0" w:lastRow="0" w:firstColumn="0" w:lastColumn="0" w:oddVBand="0" w:evenVBand="0" w:oddHBand="0" w:evenHBand="0" w:firstRowFirstColumn="0" w:firstRowLastColumn="0" w:lastRowFirstColumn="0" w:lastRowLastColumn="0"/>
+              <w:rPr>
+                <w:highlight w:val="yellow"/>
+              </w:rPr>
+            </w:pPr>
+            <w:r>
+              <w:rPr>
+                <w:highlight w:val="yellow"/>
+              </w:rPr>
+              <w:t>00.</w:t>
+            </w:r>
+            <w:r>
+              <w:rPr>
+                <w:highlight w:val="yellow"/>
+              </w:rPr>
+              <w:t>07.69418</w:t>
             </w:r>
           </w:p>
         </w:tc>
@@ -16526,16 +17145,138 @@
           <w:p>
             <w:pPr>
               <w:ind w:firstLine="0"/>
-            </w:pPr>
+              <w:cnfStyle w:val="000000000000" w:firstRow="0" w:lastRow="0" w:firstColumn="0" w:lastColumn="0" w:oddVBand="0" w:evenVBand="0" w:oddHBand="0" w:evenHBand="0" w:firstRowFirstColumn="0" w:firstRowLastColumn="0" w:lastRowFirstColumn="0" w:lastRowLastColumn="0"/>
+              <w:rPr>
+                <w:highlight w:val="yellow"/>
+              </w:rPr>
+            </w:pPr>
+            <w:r>
+              <w:rPr>
+                <w:highlight w:val="yellow"/>
+              </w:rPr>
+              <w:t>00.00.</w:t>
+            </w:r>
+            <w:r>
+              <w:rPr>
+                <w:highlight w:val="yellow"/>
+              </w:rPr>
+              <w:t>00015</w:t>
+            </w:r>
+          </w:p>
+        </w:tc>
+      </w:tr>
+      <w:tr>
+        <w:trPr>
+          <w:cnfStyle w:val="000000100000" w:firstRow="0" w:lastRow="0" w:firstColumn="0" w:lastColumn="0" w:oddVBand="0" w:evenVBand="0" w:oddHBand="1" w:evenHBand="0" w:firstRowFirstColumn="0" w:firstRowLastColumn="0" w:lastRowFirstColumn="0" w:lastRowLastColumn="0"/>
+          <w:trHeight w:val="690"/>
+          <w:jc w:val="center"/>
+        </w:trPr>
+        <w:tc>
+          <w:tcPr>
+            <w:cnfStyle w:val="001000000000" w:firstRow="0" w:lastRow="0" w:firstColumn="1" w:lastColumn="0" w:oddVBand="0" w:evenVBand="0" w:oddHBand="0" w:evenHBand="0" w:firstRowFirstColumn="0" w:firstRowLastColumn="0" w:lastRowFirstColumn="0" w:lastRowLastColumn="0"/>
+            <w:tcW w:w="3022" w:type="dxa"/>
+          </w:tcPr>
+          <w:p>
+            <w:pPr>
+              <w:ind w:firstLine="0"/>
+              <w:jc w:val="center"/>
+              <w:rPr>
+                <w:rFonts w:ascii="Cascadia Mono" w:hAnsi="Cascadia Mono" w:cs="Cascadia Mono"/>
+                <w:color w:val="000000"/>
+                <w:sz w:val="19"/>
+                <w:szCs w:val="19"/>
+              </w:rPr>
+            </w:pPr>
+            <w:r>
+              <w:rPr>
+                <w:rFonts w:ascii="Cascadia Mono" w:hAnsi="Cascadia Mono" w:cs="Cascadia Mono"/>
+                <w:color w:val="000000"/>
+                <w:sz w:val="19"/>
+                <w:szCs w:val="19"/>
+              </w:rPr>
+              <w:t xml:space="preserve">EntityFramework – zapis </w:t>
+            </w:r>
+            <w:r>
+              <w:rPr>
+                <w:rFonts w:ascii="Cascadia Mono" w:hAnsi="Cascadia Mono" w:cs="Cascadia Mono"/>
+                <w:color w:val="000000"/>
+                <w:sz w:val="19"/>
+                <w:szCs w:val="19"/>
+              </w:rPr>
+              <w:t xml:space="preserve">metodą </w:t>
+            </w:r>
+            <w:r>
+              <w:rPr>
+                <w:rFonts w:ascii="Cascadia Mono" w:hAnsi="Cascadia Mono" w:cs="Cascadia Mono"/>
+                <w:color w:val="000000"/>
+                <w:sz w:val="19"/>
+                <w:szCs w:val="19"/>
+              </w:rPr>
+              <w:t>„</w:t>
+            </w:r>
+            <w:r>
+              <w:rPr>
+                <w:rFonts w:ascii="Cascadia Mono" w:hAnsi="Cascadia Mono" w:cs="Cascadia Mono"/>
+                <w:color w:val="000000"/>
+                <w:sz w:val="19"/>
+                <w:szCs w:val="19"/>
+              </w:rPr>
+              <w:t>paczkowania</w:t>
+            </w:r>
+            <w:r>
+              <w:rPr>
+                <w:rFonts w:ascii="Cascadia Mono" w:hAnsi="Cascadia Mono" w:cs="Cascadia Mono"/>
+                <w:color w:val="000000"/>
+                <w:sz w:val="19"/>
+                <w:szCs w:val="19"/>
+              </w:rPr>
+              <w:t xml:space="preserve"> (500)” </w:t>
+            </w:r>
+          </w:p>
+        </w:tc>
+        <w:tc>
+          <w:tcPr>
+            <w:tcW w:w="3022" w:type="dxa"/>
+          </w:tcPr>
+          <w:p>
+            <w:pPr>
+              <w:ind w:firstLine="0"/>
+              <w:cnfStyle w:val="000000100000" w:firstRow="0" w:lastRow="0" w:firstColumn="0" w:lastColumn="0" w:oddVBand="0" w:evenVBand="0" w:oddHBand="1" w:evenHBand="0" w:firstRowFirstColumn="0" w:firstRowLastColumn="0" w:lastRowFirstColumn="0" w:lastRowLastColumn="0"/>
+            </w:pPr>
+            <w:r>
+              <w:t>00.</w:t>
+            </w:r>
+            <w:r>
+              <w:t>56.13109</w:t>
+            </w:r>
+          </w:p>
+        </w:tc>
+        <w:tc>
+          <w:tcPr>
+            <w:tcW w:w="3023" w:type="dxa"/>
+          </w:tcPr>
+          <w:p>
+            <w:pPr>
+              <w:ind w:firstLine="0"/>
+              <w:cnfStyle w:val="000000100000" w:firstRow="0" w:lastRow="0" w:firstColumn="0" w:lastColumn="0" w:oddVBand="0" w:evenVBand="0" w:oddHBand="1" w:evenHBand="0" w:firstRowFirstColumn="0" w:firstRowLastColumn="0" w:lastRowFirstColumn="0" w:lastRowLastColumn="0"/>
+            </w:pPr>
+            <w:r>
+              <w:t>00.00.</w:t>
+            </w:r>
+            <w:r>
+              <w:t>00127</w:t>
+            </w:r>
           </w:p>
         </w:tc>
       </w:tr>
       <w:tr>
         <w:trPr>
           <w:trHeight w:val="690"/>
+          <w:jc w:val="center"/>
         </w:trPr>
         <w:tc>
           <w:tcPr>
+            <w:cnfStyle w:val="001000000000" w:firstRow="0" w:lastRow="0" w:firstColumn="1" w:lastColumn="0" w:oddVBand="0" w:evenVBand="0" w:oddHBand="0" w:evenHBand="0" w:firstRowFirstColumn="0" w:firstRowLastColumn="0" w:lastRowFirstColumn="0" w:lastRowLastColumn="0"/>
             <w:tcW w:w="3022" w:type="dxa"/>
           </w:tcPr>
           <w:p>
@@ -16556,7 +17297,16 @@
                 <w:sz w:val="19"/>
                 <w:szCs w:val="19"/>
               </w:rPr>
-              <w:t>EntitiFramework</w:t>
+              <w:t>Dapper -</w:t>
+            </w:r>
+            <w:r>
+              <w:rPr>
+                <w:rFonts w:ascii="Cascadia Mono" w:hAnsi="Cascadia Mono" w:cs="Cascadia Mono"/>
+                <w:color w:val="000000"/>
+                <w:sz w:val="19"/>
+                <w:szCs w:val="19"/>
+              </w:rPr>
+              <w:t xml:space="preserve"> zapis zmian za każdym dodawaniem</w:t>
             </w:r>
           </w:p>
         </w:tc>
@@ -16567,7 +17317,11 @@
           <w:p>
             <w:pPr>
               <w:ind w:firstLine="0"/>
-            </w:pPr>
+              <w:cnfStyle w:val="000000000000" w:firstRow="0" w:lastRow="0" w:firstColumn="0" w:lastColumn="0" w:oddVBand="0" w:evenVBand="0" w:oddHBand="0" w:evenHBand="0" w:firstRowFirstColumn="0" w:firstRowLastColumn="0" w:lastRowFirstColumn="0" w:lastRowLastColumn="0"/>
+            </w:pPr>
+            <w:r>
+              <w:t>00.40.50939</w:t>
+            </w:r>
           </w:p>
         </w:tc>
         <w:tc>
@@ -16577,16 +17331,23 @@
           <w:p>
             <w:pPr>
               <w:ind w:firstLine="0"/>
-            </w:pPr>
+              <w:cnfStyle w:val="000000000000" w:firstRow="0" w:lastRow="0" w:firstColumn="0" w:lastColumn="0" w:oddVBand="0" w:evenVBand="0" w:oddHBand="0" w:evenHBand="0" w:firstRowFirstColumn="0" w:firstRowLastColumn="0" w:lastRowFirstColumn="0" w:lastRowLastColumn="0"/>
+            </w:pPr>
+            <w:r>
+              <w:t>00.00.00092</w:t>
+            </w:r>
           </w:p>
         </w:tc>
       </w:tr>
       <w:tr>
         <w:trPr>
+          <w:cnfStyle w:val="000000100000" w:firstRow="0" w:lastRow="0" w:firstColumn="0" w:lastColumn="0" w:oddVBand="0" w:evenVBand="0" w:oddHBand="1" w:evenHBand="0" w:firstRowFirstColumn="0" w:firstRowLastColumn="0" w:lastRowFirstColumn="0" w:lastRowLastColumn="0"/>
           <w:trHeight w:val="690"/>
+          <w:jc w:val="center"/>
         </w:trPr>
         <w:tc>
           <w:tcPr>
+            <w:cnfStyle w:val="001000000000" w:firstRow="0" w:lastRow="0" w:firstColumn="1" w:lastColumn="0" w:oddVBand="0" w:evenVBand="0" w:oddHBand="0" w:evenHBand="0" w:firstRowFirstColumn="0" w:firstRowLastColumn="0" w:lastRowFirstColumn="0" w:lastRowLastColumn="0"/>
             <w:tcW w:w="3022" w:type="dxa"/>
           </w:tcPr>
           <w:p>
@@ -16608,6 +17369,15 @@
                 <w:szCs w:val="19"/>
               </w:rPr>
               <w:t>Dapper</w:t>
+            </w:r>
+            <w:r>
+              <w:rPr>
+                <w:rFonts w:ascii="Cascadia Mono" w:hAnsi="Cascadia Mono" w:cs="Cascadia Mono"/>
+                <w:color w:val="000000"/>
+                <w:sz w:val="19"/>
+                <w:szCs w:val="19"/>
+              </w:rPr>
+              <w:t xml:space="preserve"> – zapis zmian na końcu</w:t>
             </w:r>
           </w:p>
         </w:tc>
@@ -16618,7 +17388,14 @@
           <w:p>
             <w:pPr>
               <w:ind w:firstLine="0"/>
-            </w:pPr>
+              <w:cnfStyle w:val="000000100000" w:firstRow="0" w:lastRow="0" w:firstColumn="0" w:lastColumn="0" w:oddVBand="0" w:evenVBand="0" w:oddHBand="1" w:evenHBand="0" w:firstRowFirstColumn="0" w:firstRowLastColumn="0" w:lastRowFirstColumn="0" w:lastRowLastColumn="0"/>
+            </w:pPr>
+            <w:r>
+              <w:t>00.40.</w:t>
+            </w:r>
+            <w:r>
+              <w:t>85684</w:t>
+            </w:r>
           </w:p>
         </w:tc>
         <w:tc>
@@ -16628,7 +17405,14 @@
           <w:p>
             <w:pPr>
               <w:ind w:firstLine="0"/>
-            </w:pPr>
+              <w:cnfStyle w:val="000000100000" w:firstRow="0" w:lastRow="0" w:firstColumn="0" w:lastColumn="0" w:oddVBand="0" w:evenVBand="0" w:oddHBand="1" w:evenHBand="0" w:firstRowFirstColumn="0" w:firstRowLastColumn="0" w:lastRowFirstColumn="0" w:lastRowLastColumn="0"/>
+            </w:pPr>
+            <w:r>
+              <w:t>00.00.0009</w:t>
+            </w:r>
+            <w:r>
+              <w:t>3</w:t>
+            </w:r>
           </w:p>
         </w:tc>
       </w:tr>
@@ -16694,7 +17478,7 @@
           <w:lang w:val="en-US"/>
         </w:rPr>
       </w:pPr>
-      <w:hyperlink r:id="rId16" w:history="1">
+      <w:hyperlink r:id="rId22" w:history="1">
         <w:r>
           <w:rPr>
             <w:rStyle w:val="Hipercze"/>
@@ -16718,7 +17502,7 @@
           <w:lang w:val="en-US"/>
         </w:rPr>
       </w:pPr>
-      <w:hyperlink r:id="rId17" w:history="1">
+      <w:hyperlink r:id="rId23" w:history="1">
         <w:r>
           <w:rPr>
             <w:rStyle w:val="Hipercze"/>
@@ -16742,7 +17526,7 @@
           <w:lang w:val="en-US"/>
         </w:rPr>
       </w:pPr>
-      <w:hyperlink r:id="rId18" w:history="1">
+      <w:hyperlink r:id="rId24" w:history="1">
         <w:r>
           <w:rPr>
             <w:rStyle w:val="Hipercze"/>
@@ -16751,16 +17535,6 @@
           <w:t>https://metanit.com/sharp</w:t>
         </w:r>
       </w:hyperlink>
-    </w:p>
-    <w:p>
-      <w:pPr>
-        <w:rPr>
-          <w:rStyle w:val="Hipercze"/>
-          <w:color w:val="auto"/>
-          <w:u w:val="none"/>
-          <w:lang w:val="en-US"/>
-        </w:rPr>
-      </w:pPr>
     </w:p>
     <w:p>
       <w:pPr>
@@ -16776,13 +17550,13 @@
           <w:lang w:val="en-US"/>
         </w:rPr>
       </w:pPr>
-      <w:hyperlink r:id="rId19" w:history="1">
+      <w:hyperlink r:id="rId25" w:history="1">
         <w:r>
           <w:rPr>
             <w:rStyle w:val="Hipercze"/>
             <w:lang w:val="en-US"/>
           </w:rPr>
-          <w:t>https://code-maze.com/csharp-read-data-from-csv-file/</w:t>
+          <w:t>https://github.com/DapperLib/Dapper</w:t>
         </w:r>
       </w:hyperlink>
     </w:p>
@@ -16800,13 +17574,13 @@
           <w:lang w:val="en-US"/>
         </w:rPr>
       </w:pPr>
-      <w:hyperlink r:id="rId20" w:history="1">
+      <w:hyperlink r:id="rId26" w:history="1">
         <w:r>
           <w:rPr>
             <w:rStyle w:val="Hipercze"/>
             <w:lang w:val="en-US"/>
           </w:rPr>
-          <w:t>https://www.techiedelight.com/measure-execution-time-csharp/</w:t>
+          <w:t>https://code-maze.com/csharp-read-data-from-csv-file/</w:t>
         </w:r>
       </w:hyperlink>
     </w:p>
@@ -16824,16 +17598,15 @@
           <w:lang w:val="en-US"/>
         </w:rPr>
       </w:pPr>
-    </w:p>
-    <w:p>
-      <w:pPr>
-        <w:rPr>
-          <w:rStyle w:val="Hipercze"/>
-          <w:color w:val="auto"/>
-          <w:u w:val="none"/>
-          <w:lang w:val="en-US"/>
-        </w:rPr>
-      </w:pPr>
+      <w:hyperlink r:id="rId27" w:history="1">
+        <w:r>
+          <w:rPr>
+            <w:rStyle w:val="Hipercze"/>
+            <w:lang w:val="en-US"/>
+          </w:rPr>
+          <w:t>https://www.techiedelight.com/measure-execution-time-csharp/</w:t>
+        </w:r>
+      </w:hyperlink>
     </w:p>
     <w:p>
       <w:pPr>
@@ -16849,13 +17622,13 @@
           <w:lang w:val="en-US"/>
         </w:rPr>
       </w:pPr>
-      <w:hyperlink r:id="rId21" w:history="1">
+      <w:hyperlink r:id="rId28" w:history="1">
         <w:r>
           <w:rPr>
             <w:rStyle w:val="Hipercze"/>
             <w:lang w:val="en-US"/>
           </w:rPr>
-          <w:t>https://peterdaugaardrasmussen.com/2022/01/05/csharp-program-does-not-contain-a-static-main-method-suitable-for-an-entry-point-when-building-solution/</w:t>
+          <w:t>https://code-maze.com/using-dapper-with-asp-net-core-web-api/</w:t>
         </w:r>
       </w:hyperlink>
     </w:p>
@@ -16873,13 +17646,13 @@
           <w:lang w:val="en-US"/>
         </w:rPr>
       </w:pPr>
-      <w:hyperlink r:id="rId22" w:anchor="47059214" w:history="1">
+      <w:hyperlink r:id="rId29" w:history="1">
         <w:r>
           <w:rPr>
             <w:rStyle w:val="Hipercze"/>
             <w:lang w:val="en-US"/>
           </w:rPr>
-          <w:t>https://stackoverflow.com/questions/47058423/csvhelper-no-members-are-mapped-for-type/47059214#47059214</w:t>
+          <w:t>https://peterdaugaardrasmussen.com/2022/01/05/csharp-program-does-not-contain-a-static-main-method-suitable-for-an-entry-point-when-building-solution/</w:t>
         </w:r>
       </w:hyperlink>
     </w:p>
@@ -16897,13 +17670,13 @@
           <w:lang w:val="en-US"/>
         </w:rPr>
       </w:pPr>
-      <w:hyperlink r:id="rId23" w:history="1">
+      <w:hyperlink r:id="rId30" w:anchor="47059214" w:history="1">
         <w:r>
           <w:rPr>
             <w:rStyle w:val="Hipercze"/>
             <w:lang w:val="en-US"/>
           </w:rPr>
-          <w:t>https://stackoverflow.com/questions/74155920/no-members-mapped-for-type-csv-helper</w:t>
+          <w:t>https://stackoverflow.com/questions/47058423/csvhelper-no-members-are-mapped-for-type/47059214#47059214</w:t>
         </w:r>
       </w:hyperlink>
     </w:p>
@@ -16921,7 +17694,31 @@
           <w:lang w:val="en-US"/>
         </w:rPr>
       </w:pPr>
-      <w:hyperlink r:id="rId24" w:history="1">
+      <w:hyperlink r:id="rId31" w:history="1">
+        <w:r>
+          <w:rPr>
+            <w:rStyle w:val="Hipercze"/>
+            <w:lang w:val="en-US"/>
+          </w:rPr>
+          <w:t>https://stackoverflow.com/questions/74155920/no-members-mapped-for-type-csv-helper</w:t>
+        </w:r>
+      </w:hyperlink>
+    </w:p>
+    <w:p>
+      <w:pPr>
+        <w:pStyle w:val="Akapitzlist"/>
+        <w:numPr>
+          <w:ilvl w:val="0"/>
+          <w:numId w:val="26"/>
+        </w:numPr>
+        <w:rPr>
+          <w:rStyle w:val="Hipercze"/>
+          <w:color w:val="auto"/>
+          <w:u w:val="none"/>
+          <w:lang w:val="en-US"/>
+        </w:rPr>
+      </w:pPr>
+      <w:hyperlink r:id="rId32" w:history="1">
         <w:r>
           <w:rPr>
             <w:rStyle w:val="Hipercze"/>
@@ -16933,6 +17730,30 @@
     </w:p>
     <w:p>
       <w:pPr>
+        <w:pStyle w:val="Akapitzlist"/>
+        <w:numPr>
+          <w:ilvl w:val="0"/>
+          <w:numId w:val="26"/>
+        </w:numPr>
+        <w:rPr>
+          <w:rStyle w:val="Hipercze"/>
+          <w:color w:val="auto"/>
+          <w:u w:val="none"/>
+          <w:lang w:val="en-US"/>
+        </w:rPr>
+      </w:pPr>
+      <w:hyperlink r:id="rId33" w:history="1">
+        <w:r>
+          <w:rPr>
+            <w:rStyle w:val="Hipercze"/>
+            <w:lang w:val="en-US"/>
+          </w:rPr>
+          <w:t>https://stackoverflow.com/questions/8602395/timeout-expired-the-timeout-period-elapsed-prior-to-completion-of-the-operation</w:t>
+        </w:r>
+      </w:hyperlink>
+    </w:p>
+    <w:p>
+      <w:pPr>
         <w:pStyle w:val="Nagwek1"/>
       </w:pPr>
       <w:bookmarkStart w:id="18" w:name="_Toc128863709"/>
@@ -16950,53 +17771,15 @@
           <w:noProof/>
         </w:rPr>
       </w:pPr>
-      <w:fldSimple w:instr=" TOC \h \z \c &quot;Rysunek&quot; ">
-        <w:r>
-          <w:rPr>
-            <w:b/>
-            <w:bCs/>
-            <w:noProof/>
-          </w:rPr>
-          <w:t>Nie można odnaleźć pozycji dla spisu ilustracji.</w:t>
-        </w:r>
-      </w:fldSimple>
-    </w:p>
-    <w:p>
-      <w:pPr>
-        <w:pStyle w:val="Nagwek1"/>
-        <w:rPr>
-          <w:noProof/>
-        </w:rPr>
-      </w:pPr>
-      <w:bookmarkStart w:id="19" w:name="_Toc128863710"/>
-      <w:r>
-        <w:rPr>
-          <w:bCs/>
-          <w:noProof/>
-        </w:rPr>
-        <w:t>Spis snippetów</w:t>
-      </w:r>
-      <w:bookmarkEnd w:id="19"/>
-      <w:r>
-        <w:rPr>
-          <w:noProof/>
-        </w:rPr>
+      <w:r>
         <w:fldChar w:fldCharType="begin"/>
       </w:r>
       <w:r>
-        <w:rPr>
-          <w:noProof/>
-        </w:rPr>
-        <w:instrText xml:space="preserve"> TOC \h \z \c "Snippet" </w:instrText>
-      </w:r>
-      <w:r>
-        <w:rPr>
-          <w:noProof/>
-        </w:rPr>
+        <w:instrText xml:space="preserve"> TOC \h \z \c "Rysunek" </w:instrText>
+      </w:r>
+      <w:r>
         <w:fldChar w:fldCharType="separate"/>
       </w:r>
-    </w:p>
-    <w:p>
       <w:r>
         <w:rPr>
           <w:b/>
@@ -17007,15 +17790,68 @@
       </w:r>
       <w:r>
         <w:rPr>
+          <w:b/>
+          <w:bCs/>
           <w:noProof/>
         </w:rPr>
         <w:fldChar w:fldCharType="end"/>
       </w:r>
     </w:p>
+    <w:p>
+      <w:pPr>
+        <w:pStyle w:val="Nagwek1"/>
+        <w:rPr>
+          <w:noProof/>
+        </w:rPr>
+      </w:pPr>
+      <w:bookmarkStart w:id="19" w:name="_Toc128863710"/>
+      <w:r>
+        <w:rPr>
+          <w:bCs/>
+          <w:noProof/>
+        </w:rPr>
+        <w:t>Spis snippetów</w:t>
+      </w:r>
+      <w:bookmarkEnd w:id="19"/>
+      <w:r>
+        <w:rPr>
+          <w:noProof/>
+        </w:rPr>
+        <w:fldChar w:fldCharType="begin"/>
+      </w:r>
+      <w:r>
+        <w:rPr>
+          <w:noProof/>
+        </w:rPr>
+        <w:instrText xml:space="preserve"> TOC \h \z \c "Snippet" </w:instrText>
+      </w:r>
+      <w:r>
+        <w:rPr>
+          <w:noProof/>
+        </w:rPr>
+        <w:fldChar w:fldCharType="separate"/>
+      </w:r>
+    </w:p>
+    <w:p>
+      <w:r>
+        <w:rPr>
+          <w:b/>
+          <w:bCs/>
+          <w:noProof/>
+        </w:rPr>
+        <w:t>Nie można odnaleźć pozycji dla spisu ilustracji.</w:t>
+      </w:r>
+      <w:r>
+        <w:rPr>
+          <w:noProof/>
+        </w:rPr>
+        <w:fldChar w:fldCharType="end"/>
+      </w:r>
+    </w:p>
     <w:sectPr>
-      <w:headerReference w:type="default" r:id="rId25"/>
-      <w:footerReference w:type="default" r:id="rId26"/>
-      <w:footerReference w:type="first" r:id="rId27"/>
+      <w:headerReference w:type="default" r:id="rId34"/>
+      <w:footerReference w:type="default" r:id="rId35"/>
+      <w:footerReference w:type="first" r:id="rId36"/>
       <w:pgSz w:w="11906" w:h="16838" w:code="9"/>
       <w:pgMar w:top="851" w:right="1417" w:bottom="1417" w:left="1417" w:header="709" w:footer="709" w:gutter="0"/>
       <w:cols w:space="708"/>
@@ -21950,7 +22786,7 @@
   <w:style w:type="paragraph" w:default="1" w:styleId="Normalny">
     <w:name w:val="Normal"/>
     <w:qFormat/>
-    <w:rsid w:val="00044786"/>
+    <w:rsid w:val="00650072"/>
     <w:pPr>
       <w:spacing w:line="360" w:lineRule="auto"/>
       <w:ind w:firstLine="425"/>
@@ -22537,6 +23373,274 @@
       <w:shd w:val="clear" w:color="auto" w:fill="D9D9D9" w:themeFill="background1" w:themeFillShade="D9"/>
     </w:rPr>
   </w:style>
+  <w:style w:type="table" w:styleId="Tabelasiatki1jasnaakcent6">
+    <w:name w:val="Grid Table 1 Light Accent 6"/>
+    <w:basedOn w:val="Standardowy"/>
+    <w:uiPriority w:val="46"/>
+    <w:rsid w:val="00E003DA"/>
+    <w:pPr>
+      <w:spacing w:after="0" w:line="240" w:lineRule="auto"/>
+    </w:pPr>
+    <w:tblPr>
+      <w:tblStyleRowBandSize w:val="1"/>
+      <w:tblStyleColBandSize w:val="1"/>
+      <w:tblBorders>
+        <w:top w:val="single" w:sz="4" w:space="0" w:color="C5E0B3" w:themeColor="accent6" w:themeTint="66"/>
+        <w:left w:val="single" w:sz="4" w:space="0" w:color="C5E0B3" w:themeColor="accent6" w:themeTint="66"/>
+        <w:bottom w:val="single" w:sz="4" w:space="0" w:color="C5E0B3" w:themeColor="accent6" w:themeTint="66"/>
+        <w:right w:val="single" w:sz="4" w:space="0" w:color="C5E0B3" w:themeColor="accent6" w:themeTint="66"/>
+        <w:insideH w:val="single" w:sz="4" w:space="0" w:color="C5E0B3" w:themeColor="accent6" w:themeTint="66"/>
+        <w:insideV w:val="single" w:sz="4" w:space="0" w:color="C5E0B3" w:themeColor="accent6" w:themeTint="66"/>
+      </w:tblBorders>
+    </w:tblPr>
+    <w:tblStylePr w:type="firstRow">
+      <w:rPr>
+        <w:b/>
+        <w:bCs/>
+      </w:rPr>
+      <w:tblPr/>
+      <w:tcPr>
+        <w:tcBorders>
+          <w:bottom w:val="single" w:sz="12" w:space="0" w:color="A8D08D" w:themeColor="accent6" w:themeTint="99"/>
+        </w:tcBorders>
+      </w:tcPr>
+    </w:tblStylePr>
+    <w:tblStylePr w:type="lastRow">
+      <w:rPr>
+        <w:b/>
+        <w:bCs/>
+      </w:rPr>
+      <w:tblPr/>
+      <w:tcPr>
+        <w:tcBorders>
+          <w:top w:val="double" w:sz="2" w:space="0" w:color="A8D08D" w:themeColor="accent6" w:themeTint="99"/>
+        </w:tcBorders>
+      </w:tcPr>
+    </w:tblStylePr>
+    <w:tblStylePr w:type="firstCol">
+      <w:rPr>
+        <w:b/>
+        <w:bCs/>
+      </w:rPr>
+    </w:tblStylePr>
+    <w:tblStylePr w:type="lastCol">
+      <w:rPr>
+        <w:b/>
+        <w:bCs/>
+      </w:rPr>
+    </w:tblStylePr>
+  </w:style>
+  <w:style w:type="table" w:styleId="Tabelasiatki7kolorowa">
+    <w:name w:val="Grid Table 7 Colorful"/>
+    <w:basedOn w:val="Standardowy"/>
+    <w:uiPriority w:val="52"/>
+    <w:rsid w:val="00E003DA"/>
+    <w:pPr>
+      <w:spacing w:after="0" w:line="240" w:lineRule="auto"/>
+    </w:pPr>
+    <w:rPr>
+      <w:color w:val="000000" w:themeColor="text1"/>
+    </w:rPr>
+    <w:tblPr>
+      <w:tblStyleRowBandSize w:val="1"/>
+      <w:tblStyleColBandSize w:val="1"/>
+      <w:tblBorders>
+        <w:top w:val="single" w:sz="4" w:space="0" w:color="666666" w:themeColor="text1" w:themeTint="99"/>
+        <w:left w:val="single" w:sz="4" w:space="0" w:color="666666" w:themeColor="text1" w:themeTint="99"/>
+        <w:bottom w:val="single" w:sz="4" w:space="0" w:color="666666" w:themeColor="text1" w:themeTint="99"/>
+        <w:right w:val="single" w:sz="4" w:space="0" w:color="666666" w:themeColor="text1" w:themeTint="99"/>
+        <w:insideH w:val="single" w:sz="4" w:space="0" w:color="666666" w:themeColor="text1" w:themeTint="99"/>
+        <w:insideV w:val="single" w:sz="4" w:space="0" w:color="666666" w:themeColor="text1" w:themeTint="99"/>
+      </w:tblBorders>
+    </w:tblPr>
+    <w:tblStylePr w:type="firstRow">
+      <w:rPr>
+        <w:b/>
+        <w:bCs/>
+      </w:rPr>
+      <w:tblPr/>
+      <w:tcPr>
+        <w:tcBorders>
+          <w:top w:val="nil"/>
+          <w:left w:val="nil"/>
+          <w:right w:val="nil"/>
+          <w:insideH w:val="nil"/>
+          <w:insideV w:val="nil"/>
+        </w:tcBorders>
+        <w:shd w:val="clear" w:color="auto" w:fill="FFFFFF" w:themeFill="background1"/>
+      </w:tcPr>
+    </w:tblStylePr>
+    <w:tblStylePr w:type="lastRow">
+      <w:rPr>
+        <w:b/>
+        <w:bCs/>
+      </w:rPr>
+      <w:tblPr/>
+      <w:tcPr>
+        <w:tcBorders>
+          <w:left w:val="nil"/>
+          <w:bottom w:val="nil"/>
+          <w:right w:val="nil"/>
+          <w:insideH w:val="nil"/>
+          <w:insideV w:val="nil"/>
+        </w:tcBorders>
+        <w:shd w:val="clear" w:color="auto" w:fill="FFFFFF" w:themeFill="background1"/>
+      </w:tcPr>
+    </w:tblStylePr>
+    <w:tblStylePr w:type="firstCol">
+      <w:pPr>
+        <w:jc w:val="right"/>
+      </w:pPr>
+      <w:rPr>
+        <w:i/>
+        <w:iCs/>
+      </w:rPr>
+      <w:tblPr/>
+      <w:tcPr>
+        <w:tcBorders>
+          <w:top w:val="nil"/>
+          <w:left w:val="nil"/>
+          <w:bottom w:val="nil"/>
+          <w:insideH w:val="nil"/>
+          <w:insideV w:val="nil"/>
+        </w:tcBorders>
+        <w:shd w:val="clear" w:color="auto" w:fill="FFFFFF" w:themeFill="background1"/>
+      </w:tcPr>
+    </w:tblStylePr>
+    <w:tblStylePr w:type="lastCol">
+      <w:rPr>
+        <w:i/>
+        <w:iCs/>
+      </w:rPr>
+      <w:tblPr/>
+      <w:tcPr>
+        <w:tcBorders>
+          <w:top w:val="nil"/>
+          <w:bottom w:val="nil"/>
+          <w:right w:val="nil"/>
+          <w:insideH w:val="nil"/>
+          <w:insideV w:val="nil"/>
+        </w:tcBorders>
+        <w:shd w:val="clear" w:color="auto" w:fill="FFFFFF" w:themeFill="background1"/>
+      </w:tcPr>
+    </w:tblStylePr>
+    <w:tblStylePr w:type="band1Vert">
+      <w:tblPr/>
+      <w:tcPr>
+        <w:shd w:val="clear" w:color="auto" w:fill="CCCCCC" w:themeFill="text1" w:themeFillTint="33"/>
+      </w:tcPr>
+    </w:tblStylePr>
+    <w:tblStylePr w:type="band1Horz">
+      <w:tblPr/>
+      <w:tcPr>
+        <w:shd w:val="clear" w:color="auto" w:fill="CCCCCC" w:themeFill="text1" w:themeFillTint="33"/>
+      </w:tcPr>
+    </w:tblStylePr>
+    <w:tblStylePr w:type="neCell">
+      <w:tblPr/>
+      <w:tcPr>
+        <w:tcBorders>
+          <w:bottom w:val="single" w:sz="4" w:space="0" w:color="666666" w:themeColor="text1" w:themeTint="99"/>
+        </w:tcBorders>
+      </w:tcPr>
+    </w:tblStylePr>
+    <w:tblStylePr w:type="nwCell">
+      <w:tblPr/>
+      <w:tcPr>
+        <w:tcBorders>
+          <w:bottom w:val="single" w:sz="4" w:space="0" w:color="666666" w:themeColor="text1" w:themeTint="99"/>
+        </w:tcBorders>
+      </w:tcPr>
+    </w:tblStylePr>
+    <w:tblStylePr w:type="seCell">
+      <w:tblPr/>
+      <w:tcPr>
+        <w:tcBorders>
+          <w:top w:val="single" w:sz="4" w:space="0" w:color="666666" w:themeColor="text1" w:themeTint="99"/>
+        </w:tcBorders>
+      </w:tcPr>
+    </w:tblStylePr>
+    <w:tblStylePr w:type="swCell">
+      <w:tblPr/>
+      <w:tcPr>
+        <w:tcBorders>
+          <w:top w:val="single" w:sz="4" w:space="0" w:color="666666" w:themeColor="text1" w:themeTint="99"/>
+        </w:tcBorders>
+      </w:tcPr>
+    </w:tblStylePr>
+  </w:style>
+  <w:style w:type="table" w:styleId="Tabelasiatki6kolorowa">
+    <w:name w:val="Grid Table 6 Colorful"/>
+    <w:basedOn w:val="Standardowy"/>
+    <w:uiPriority w:val="51"/>
+    <w:rsid w:val="00E003DA"/>
+    <w:pPr>
+      <w:spacing w:after="0" w:line="240" w:lineRule="auto"/>
+    </w:pPr>
+    <w:rPr>
+      <w:color w:val="000000" w:themeColor="text1"/>
+    </w:rPr>
+    <w:tblPr>
+      <w:tblStyleRowBandSize w:val="1"/>
+      <w:tblStyleColBandSize w:val="1"/>
+      <w:tblBorders>
+        <w:top w:val="single" w:sz="4" w:space="0" w:color="666666" w:themeColor="text1" w:themeTint="99"/>
+        <w:left w:val="single" w:sz="4" w:space="0" w:color="666666" w:themeColor="text1" w:themeTint="99"/>
+        <w:bottom w:val="single" w:sz="4" w:space="0" w:color="666666" w:themeColor="text1" w:themeTint="99"/>
+        <w:right w:val="single" w:sz="4" w:space="0" w:color="666666" w:themeColor="text1" w:themeTint="99"/>
+        <w:insideH w:val="single" w:sz="4" w:space="0" w:color="666666" w:themeColor="text1" w:themeTint="99"/>
+        <w:insideV w:val="single" w:sz="4" w:space="0" w:color="666666" w:themeColor="text1" w:themeTint="99"/>
+      </w:tblBorders>
+    </w:tblPr>
+    <w:tblStylePr w:type="firstRow">
+      <w:rPr>
+        <w:b/>
+        <w:bCs/>
+      </w:rPr>
+      <w:tblPr/>
+      <w:tcPr>
+        <w:tcBorders>
+          <w:bottom w:val="single" w:sz="12" w:space="0" w:color="666666" w:themeColor="text1" w:themeTint="99"/>
+        </w:tcBorders>
+      </w:tcPr>
+    </w:tblStylePr>
+    <w:tblStylePr w:type="lastRow">
+      <w:rPr>
+        <w:b/>
+        <w:bCs/>
+      </w:rPr>
+      <w:tblPr/>
+      <w:tcPr>
+        <w:tcBorders>
+          <w:top w:val="double" w:sz="4" w:space="0" w:color="666666" w:themeColor="text1" w:themeTint="99"/>
+        </w:tcBorders>
+      </w:tcPr>
+    </w:tblStylePr>
+    <w:tblStylePr w:type="firstCol">
+      <w:rPr>
+        <w:b/>
+        <w:bCs/>
+      </w:rPr>
+    </w:tblStylePr>
+    <w:tblStylePr w:type="lastCol">
+      <w:rPr>
+        <w:b/>
+        <w:bCs/>
+      </w:rPr>
+    </w:tblStylePr>
+    <w:tblStylePr w:type="band1Vert">
+      <w:tblPr/>
+      <w:tcPr>
+        <w:shd w:val="clear" w:color="auto" w:fill="CCCCCC" w:themeFill="text1" w:themeFillTint="33"/>
+      </w:tcPr>
+    </w:tblStylePr>
+    <w:tblStylePr w:type="band1Horz">
+      <w:tblPr/>
+      <w:tcPr>
+        <w:shd w:val="clear" w:color="auto" w:fill="CCCCCC" w:themeFill="text1" w:themeFillTint="33"/>
+      </w:tcPr>
+    </w:tblStylePr>
+  </w:style>
 </w:styles>
 </file>
 

</xml_diff>

<commit_message>
added raport pdf version
</commit_message>
<xml_diff>
--- a/OLEKSII.HUDZISHEVSKYI.LAB1.docx
+++ b/OLEKSII.HUDZISHEVSKYI.LAB1.docx
@@ -179,7 +179,7 @@
               <w:rPr>
                 <w:szCs w:val="24"/>
               </w:rPr>
-              <w:t>1 / 1</w:t>
+              <w:t>GL01</w:t>
             </w:r>
           </w:p>
         </w:tc>
@@ -498,7 +498,7 @@
         <w:ind w:firstLine="0"/>
       </w:pPr>
     </w:p>
-    <w:bookmarkStart w:id="0" w:name="_Toc129785639" w:displacedByCustomXml="next"/>
+    <w:bookmarkStart w:id="0" w:name="_Toc129785934" w:displacedByCustomXml="next"/>
     <w:sdt>
       <w:sdtPr>
         <w:rPr>
@@ -553,7 +553,7 @@
           <w:r>
             <w:fldChar w:fldCharType="separate"/>
           </w:r>
-          <w:hyperlink w:anchor="_Toc129785639" w:history="1">
+          <w:hyperlink w:anchor="_Toc129785934" w:history="1">
             <w:r>
               <w:rPr>
                 <w:rStyle w:val="Hipercze"/>
@@ -596,7 +596,7 @@
                 <w:noProof/>
                 <w:webHidden/>
               </w:rPr>
-              <w:instrText xml:space="preserve"> PAGEREF _Toc129785639 \h </w:instrText>
+              <w:instrText xml:space="preserve"> PAGEREF _Toc129785934 \h </w:instrText>
             </w:r>
             <w:r>
               <w:rPr>
@@ -641,7 +641,7 @@
               <w:lang w:eastAsia="pl-PL"/>
             </w:rPr>
           </w:pPr>
-          <w:hyperlink w:anchor="_Toc129785640" w:history="1">
+          <w:hyperlink w:anchor="_Toc129785935" w:history="1">
             <w:r>
               <w:rPr>
                 <w:rStyle w:val="Hipercze"/>
@@ -684,7 +684,7 @@
                 <w:noProof/>
                 <w:webHidden/>
               </w:rPr>
-              <w:instrText xml:space="preserve"> PAGEREF _Toc129785640 \h </w:instrText>
+              <w:instrText xml:space="preserve"> PAGEREF _Toc129785935 \h </w:instrText>
             </w:r>
             <w:r>
               <w:rPr>
@@ -729,7 +729,7 @@
               <w:lang w:eastAsia="pl-PL"/>
             </w:rPr>
           </w:pPr>
-          <w:hyperlink w:anchor="_Toc129785641" w:history="1">
+          <w:hyperlink w:anchor="_Toc129785936" w:history="1">
             <w:r>
               <w:rPr>
                 <w:rStyle w:val="Hipercze"/>
@@ -772,7 +772,7 @@
                 <w:noProof/>
                 <w:webHidden/>
               </w:rPr>
-              <w:instrText xml:space="preserve"> PAGEREF _Toc129785641 \h </w:instrText>
+              <w:instrText xml:space="preserve"> PAGEREF _Toc129785936 \h </w:instrText>
             </w:r>
             <w:r>
               <w:rPr>
@@ -817,7 +817,7 @@
               <w:lang w:eastAsia="pl-PL"/>
             </w:rPr>
           </w:pPr>
-          <w:hyperlink w:anchor="_Toc129785642" w:history="1">
+          <w:hyperlink w:anchor="_Toc129785937" w:history="1">
             <w:r>
               <w:rPr>
                 <w:rStyle w:val="Hipercze"/>
@@ -860,7 +860,7 @@
                 <w:noProof/>
                 <w:webHidden/>
               </w:rPr>
-              <w:instrText xml:space="preserve"> PAGEREF _Toc129785642 \h </w:instrText>
+              <w:instrText xml:space="preserve"> PAGEREF _Toc129785937 \h </w:instrText>
             </w:r>
             <w:r>
               <w:rPr>
@@ -905,7 +905,7 @@
               <w:lang w:eastAsia="pl-PL"/>
             </w:rPr>
           </w:pPr>
-          <w:hyperlink w:anchor="_Toc129785643" w:history="1">
+          <w:hyperlink w:anchor="_Toc129785938" w:history="1">
             <w:r>
               <w:rPr>
                 <w:rStyle w:val="Hipercze"/>
@@ -948,7 +948,7 @@
                 <w:noProof/>
                 <w:webHidden/>
               </w:rPr>
-              <w:instrText xml:space="preserve"> PAGEREF _Toc129785643 \h </w:instrText>
+              <w:instrText xml:space="preserve"> PAGEREF _Toc129785938 \h </w:instrText>
             </w:r>
             <w:r>
               <w:rPr>
@@ -993,7 +993,7 @@
               <w:lang w:eastAsia="pl-PL"/>
             </w:rPr>
           </w:pPr>
-          <w:hyperlink w:anchor="_Toc129785644" w:history="1">
+          <w:hyperlink w:anchor="_Toc129785939" w:history="1">
             <w:r>
               <w:rPr>
                 <w:rStyle w:val="Hipercze"/>
@@ -1036,7 +1036,7 @@
                 <w:noProof/>
                 <w:webHidden/>
               </w:rPr>
-              <w:instrText xml:space="preserve"> PAGEREF _Toc129785644 \h </w:instrText>
+              <w:instrText xml:space="preserve"> PAGEREF _Toc129785939 \h </w:instrText>
             </w:r>
             <w:r>
               <w:rPr>
@@ -1081,7 +1081,7 @@
               <w:lang w:eastAsia="pl-PL"/>
             </w:rPr>
           </w:pPr>
-          <w:hyperlink w:anchor="_Toc129785645" w:history="1">
+          <w:hyperlink w:anchor="_Toc129785940" w:history="1">
             <w:r>
               <w:rPr>
                 <w:rStyle w:val="Hipercze"/>
@@ -1124,7 +1124,7 @@
                 <w:noProof/>
                 <w:webHidden/>
               </w:rPr>
-              <w:instrText xml:space="preserve"> PAGEREF _Toc129785645 \h </w:instrText>
+              <w:instrText xml:space="preserve"> PAGEREF _Toc129785940 \h </w:instrText>
             </w:r>
             <w:r>
               <w:rPr>
@@ -1169,7 +1169,7 @@
               <w:lang w:eastAsia="pl-PL"/>
             </w:rPr>
           </w:pPr>
-          <w:hyperlink w:anchor="_Toc129785646" w:history="1">
+          <w:hyperlink w:anchor="_Toc129785941" w:history="1">
             <w:r>
               <w:rPr>
                 <w:rStyle w:val="Hipercze"/>
@@ -1212,7 +1212,7 @@
                 <w:noProof/>
                 <w:webHidden/>
               </w:rPr>
-              <w:instrText xml:space="preserve"> PAGEREF _Toc129785646 \h </w:instrText>
+              <w:instrText xml:space="preserve"> PAGEREF _Toc129785941 \h </w:instrText>
             </w:r>
             <w:r>
               <w:rPr>
@@ -1257,7 +1257,7 @@
               <w:lang w:eastAsia="pl-PL"/>
             </w:rPr>
           </w:pPr>
-          <w:hyperlink w:anchor="_Toc129785647" w:history="1">
+          <w:hyperlink w:anchor="_Toc129785942" w:history="1">
             <w:r>
               <w:rPr>
                 <w:rStyle w:val="Hipercze"/>
@@ -1300,7 +1300,7 @@
                 <w:noProof/>
                 <w:webHidden/>
               </w:rPr>
-              <w:instrText xml:space="preserve"> PAGEREF _Toc129785647 \h </w:instrText>
+              <w:instrText xml:space="preserve"> PAGEREF _Toc129785942 \h </w:instrText>
             </w:r>
             <w:r>
               <w:rPr>
@@ -1345,7 +1345,7 @@
               <w:lang w:eastAsia="pl-PL"/>
             </w:rPr>
           </w:pPr>
-          <w:hyperlink w:anchor="_Toc129785648" w:history="1">
+          <w:hyperlink w:anchor="_Toc129785943" w:history="1">
             <w:r>
               <w:rPr>
                 <w:rStyle w:val="Hipercze"/>
@@ -1388,7 +1388,7 @@
                 <w:noProof/>
                 <w:webHidden/>
               </w:rPr>
-              <w:instrText xml:space="preserve"> PAGEREF _Toc129785648 \h </w:instrText>
+              <w:instrText xml:space="preserve"> PAGEREF _Toc129785943 \h </w:instrText>
             </w:r>
             <w:r>
               <w:rPr>
@@ -1433,7 +1433,7 @@
               <w:lang w:eastAsia="pl-PL"/>
             </w:rPr>
           </w:pPr>
-          <w:hyperlink w:anchor="_Toc129785649" w:history="1">
+          <w:hyperlink w:anchor="_Toc129785944" w:history="1">
             <w:r>
               <w:rPr>
                 <w:rStyle w:val="Hipercze"/>
@@ -1476,7 +1476,7 @@
                 <w:noProof/>
                 <w:webHidden/>
               </w:rPr>
-              <w:instrText xml:space="preserve"> PAGEREF _Toc129785649 \h </w:instrText>
+              <w:instrText xml:space="preserve"> PAGEREF _Toc129785944 \h </w:instrText>
             </w:r>
             <w:r>
               <w:rPr>
@@ -1521,7 +1521,7 @@
               <w:lang w:eastAsia="pl-PL"/>
             </w:rPr>
           </w:pPr>
-          <w:hyperlink w:anchor="_Toc129785650" w:history="1">
+          <w:hyperlink w:anchor="_Toc129785945" w:history="1">
             <w:r>
               <w:rPr>
                 <w:rStyle w:val="Hipercze"/>
@@ -1564,7 +1564,7 @@
                 <w:noProof/>
                 <w:webHidden/>
               </w:rPr>
-              <w:instrText xml:space="preserve"> PAGEREF _Toc129785650 \h </w:instrText>
+              <w:instrText xml:space="preserve"> PAGEREF _Toc129785945 \h </w:instrText>
             </w:r>
             <w:r>
               <w:rPr>
@@ -1609,7 +1609,7 @@
               <w:lang w:eastAsia="pl-PL"/>
             </w:rPr>
           </w:pPr>
-          <w:hyperlink w:anchor="_Toc129785651" w:history="1">
+          <w:hyperlink w:anchor="_Toc129785946" w:history="1">
             <w:r>
               <w:rPr>
                 <w:rStyle w:val="Hipercze"/>
@@ -1652,7 +1652,7 @@
                 <w:noProof/>
                 <w:webHidden/>
               </w:rPr>
-              <w:instrText xml:space="preserve"> PAGEREF _Toc129785651 \h </w:instrText>
+              <w:instrText xml:space="preserve"> PAGEREF _Toc129785946 \h </w:instrText>
             </w:r>
             <w:r>
               <w:rPr>
@@ -1697,7 +1697,7 @@
               <w:lang w:eastAsia="pl-PL"/>
             </w:rPr>
           </w:pPr>
-          <w:hyperlink w:anchor="_Toc129785652" w:history="1">
+          <w:hyperlink w:anchor="_Toc129785947" w:history="1">
             <w:r>
               <w:rPr>
                 <w:rStyle w:val="Hipercze"/>
@@ -1740,7 +1740,7 @@
                 <w:noProof/>
                 <w:webHidden/>
               </w:rPr>
-              <w:instrText xml:space="preserve"> PAGEREF _Toc129785652 \h </w:instrText>
+              <w:instrText xml:space="preserve"> PAGEREF _Toc129785947 \h </w:instrText>
             </w:r>
             <w:r>
               <w:rPr>
@@ -1785,7 +1785,7 @@
               <w:lang w:eastAsia="pl-PL"/>
             </w:rPr>
           </w:pPr>
-          <w:hyperlink w:anchor="_Toc129785653" w:history="1">
+          <w:hyperlink w:anchor="_Toc129785948" w:history="1">
             <w:r>
               <w:rPr>
                 <w:rStyle w:val="Hipercze"/>
@@ -1828,7 +1828,7 @@
                 <w:noProof/>
                 <w:webHidden/>
               </w:rPr>
-              <w:instrText xml:space="preserve"> PAGEREF _Toc129785653 \h </w:instrText>
+              <w:instrText xml:space="preserve"> PAGEREF _Toc129785948 \h </w:instrText>
             </w:r>
             <w:r>
               <w:rPr>
@@ -1873,7 +1873,7 @@
               <w:lang w:eastAsia="pl-PL"/>
             </w:rPr>
           </w:pPr>
-          <w:hyperlink w:anchor="_Toc129785654" w:history="1">
+          <w:hyperlink w:anchor="_Toc129785949" w:history="1">
             <w:r>
               <w:rPr>
                 <w:rStyle w:val="Hipercze"/>
@@ -1916,7 +1916,7 @@
                 <w:noProof/>
                 <w:webHidden/>
               </w:rPr>
-              <w:instrText xml:space="preserve"> PAGEREF _Toc129785654 \h </w:instrText>
+              <w:instrText xml:space="preserve"> PAGEREF _Toc129785949 \h </w:instrText>
             </w:r>
             <w:r>
               <w:rPr>
@@ -1961,7 +1961,7 @@
               <w:lang w:eastAsia="pl-PL"/>
             </w:rPr>
           </w:pPr>
-          <w:hyperlink w:anchor="_Toc129785655" w:history="1">
+          <w:hyperlink w:anchor="_Toc129785950" w:history="1">
             <w:r>
               <w:rPr>
                 <w:rStyle w:val="Hipercze"/>
@@ -2004,7 +2004,7 @@
                 <w:noProof/>
                 <w:webHidden/>
               </w:rPr>
-              <w:instrText xml:space="preserve"> PAGEREF _Toc129785655 \h </w:instrText>
+              <w:instrText xml:space="preserve"> PAGEREF _Toc129785950 \h </w:instrText>
             </w:r>
             <w:r>
               <w:rPr>
@@ -2049,7 +2049,7 @@
               <w:lang w:eastAsia="pl-PL"/>
             </w:rPr>
           </w:pPr>
-          <w:hyperlink w:anchor="_Toc129785656" w:history="1">
+          <w:hyperlink w:anchor="_Toc129785951" w:history="1">
             <w:r>
               <w:rPr>
                 <w:rStyle w:val="Hipercze"/>
@@ -2092,7 +2092,7 @@
                 <w:noProof/>
                 <w:webHidden/>
               </w:rPr>
-              <w:instrText xml:space="preserve"> PAGEREF _Toc129785656 \h </w:instrText>
+              <w:instrText xml:space="preserve"> PAGEREF _Toc129785951 \h </w:instrText>
             </w:r>
             <w:r>
               <w:rPr>
@@ -2137,7 +2137,7 @@
               <w:lang w:eastAsia="pl-PL"/>
             </w:rPr>
           </w:pPr>
-          <w:hyperlink w:anchor="_Toc129785657" w:history="1">
+          <w:hyperlink w:anchor="_Toc129785952" w:history="1">
             <w:r>
               <w:rPr>
                 <w:rStyle w:val="Hipercze"/>
@@ -2180,7 +2180,7 @@
                 <w:noProof/>
                 <w:webHidden/>
               </w:rPr>
-              <w:instrText xml:space="preserve"> PAGEREF _Toc129785657 \h </w:instrText>
+              <w:instrText xml:space="preserve"> PAGEREF _Toc129785952 \h </w:instrText>
             </w:r>
             <w:r>
               <w:rPr>
@@ -2225,7 +2225,7 @@
               <w:lang w:eastAsia="pl-PL"/>
             </w:rPr>
           </w:pPr>
-          <w:hyperlink w:anchor="_Toc129785658" w:history="1">
+          <w:hyperlink w:anchor="_Toc129785953" w:history="1">
             <w:r>
               <w:rPr>
                 <w:rStyle w:val="Hipercze"/>
@@ -2268,7 +2268,7 @@
                 <w:noProof/>
                 <w:webHidden/>
               </w:rPr>
-              <w:instrText xml:space="preserve"> PAGEREF _Toc129785658 \h </w:instrText>
+              <w:instrText xml:space="preserve"> PAGEREF _Toc129785953 \h </w:instrText>
             </w:r>
             <w:r>
               <w:rPr>
@@ -2313,7 +2313,7 @@
               <w:lang w:eastAsia="pl-PL"/>
             </w:rPr>
           </w:pPr>
-          <w:hyperlink w:anchor="_Toc129785659" w:history="1">
+          <w:hyperlink w:anchor="_Toc129785954" w:history="1">
             <w:r>
               <w:rPr>
                 <w:rStyle w:val="Hipercze"/>
@@ -2356,7 +2356,7 @@
                 <w:noProof/>
                 <w:webHidden/>
               </w:rPr>
-              <w:instrText xml:space="preserve"> PAGEREF _Toc129785659 \h </w:instrText>
+              <w:instrText xml:space="preserve"> PAGEREF _Toc129785954 \h </w:instrText>
             </w:r>
             <w:r>
               <w:rPr>
@@ -2401,7 +2401,7 @@
               <w:lang w:eastAsia="pl-PL"/>
             </w:rPr>
           </w:pPr>
-          <w:hyperlink w:anchor="_Toc129785660" w:history="1">
+          <w:hyperlink w:anchor="_Toc129785955" w:history="1">
             <w:r>
               <w:rPr>
                 <w:rStyle w:val="Hipercze"/>
@@ -2444,7 +2444,7 @@
                 <w:noProof/>
                 <w:webHidden/>
               </w:rPr>
-              <w:instrText xml:space="preserve"> PAGEREF _Toc129785660 \h </w:instrText>
+              <w:instrText xml:space="preserve"> PAGEREF _Toc129785955 \h </w:instrText>
             </w:r>
             <w:r>
               <w:rPr>
@@ -2489,7 +2489,7 @@
               <w:lang w:eastAsia="pl-PL"/>
             </w:rPr>
           </w:pPr>
-          <w:hyperlink w:anchor="_Toc129785661" w:history="1">
+          <w:hyperlink w:anchor="_Toc129785956" w:history="1">
             <w:r>
               <w:rPr>
                 <w:rStyle w:val="Hipercze"/>
@@ -2532,7 +2532,7 @@
                 <w:noProof/>
                 <w:webHidden/>
               </w:rPr>
-              <w:instrText xml:space="preserve"> PAGEREF _Toc129785661 \h </w:instrText>
+              <w:instrText xml:space="preserve"> PAGEREF _Toc129785956 \h </w:instrText>
             </w:r>
             <w:r>
               <w:rPr>
@@ -2577,7 +2577,7 @@
               <w:lang w:eastAsia="pl-PL"/>
             </w:rPr>
           </w:pPr>
-          <w:hyperlink w:anchor="_Toc129785662" w:history="1">
+          <w:hyperlink w:anchor="_Toc129785957" w:history="1">
             <w:r>
               <w:rPr>
                 <w:rStyle w:val="Hipercze"/>
@@ -2620,7 +2620,7 @@
                 <w:noProof/>
                 <w:webHidden/>
               </w:rPr>
-              <w:instrText xml:space="preserve"> PAGEREF _Toc129785662 \h </w:instrText>
+              <w:instrText xml:space="preserve"> PAGEREF _Toc129785957 \h </w:instrText>
             </w:r>
             <w:r>
               <w:rPr>
@@ -2665,7 +2665,7 @@
               <w:lang w:eastAsia="pl-PL"/>
             </w:rPr>
           </w:pPr>
-          <w:hyperlink w:anchor="_Toc129785663" w:history="1">
+          <w:hyperlink w:anchor="_Toc129785958" w:history="1">
             <w:r>
               <w:rPr>
                 <w:rStyle w:val="Hipercze"/>
@@ -2708,7 +2708,7 @@
                 <w:noProof/>
                 <w:webHidden/>
               </w:rPr>
-              <w:instrText xml:space="preserve"> PAGEREF _Toc129785663 \h </w:instrText>
+              <w:instrText xml:space="preserve"> PAGEREF _Toc129785958 \h </w:instrText>
             </w:r>
             <w:r>
               <w:rPr>
@@ -2753,7 +2753,7 @@
               <w:lang w:eastAsia="pl-PL"/>
             </w:rPr>
           </w:pPr>
-          <w:hyperlink w:anchor="_Toc129785664" w:history="1">
+          <w:hyperlink w:anchor="_Toc129785959" w:history="1">
             <w:r>
               <w:rPr>
                 <w:rStyle w:val="Hipercze"/>
@@ -2796,7 +2796,7 @@
                 <w:noProof/>
                 <w:webHidden/>
               </w:rPr>
-              <w:instrText xml:space="preserve"> PAGEREF _Toc129785664 \h </w:instrText>
+              <w:instrText xml:space="preserve"> PAGEREF _Toc129785959 \h </w:instrText>
             </w:r>
             <w:r>
               <w:rPr>
@@ -2841,7 +2841,7 @@
               <w:lang w:eastAsia="pl-PL"/>
             </w:rPr>
           </w:pPr>
-          <w:hyperlink w:anchor="_Toc129785665" w:history="1">
+          <w:hyperlink w:anchor="_Toc129785960" w:history="1">
             <w:r>
               <w:rPr>
                 <w:rStyle w:val="Hipercze"/>
@@ -2885,7 +2885,7 @@
                 <w:noProof/>
                 <w:webHidden/>
               </w:rPr>
-              <w:instrText xml:space="preserve"> PAGEREF _Toc129785665 \h </w:instrText>
+              <w:instrText xml:space="preserve"> PAGEREF _Toc129785960 \h </w:instrText>
             </w:r>
             <w:r>
               <w:rPr>
@@ -2905,7 +2905,7 @@
                 <w:noProof/>
                 <w:webHidden/>
               </w:rPr>
-              <w:t>28</w:t>
+              <w:t>29</w:t>
             </w:r>
             <w:r>
               <w:rPr>
@@ -2941,7 +2941,7 @@
       <w:pPr>
         <w:pStyle w:val="Nagwek1"/>
       </w:pPr>
-      <w:bookmarkStart w:id="1" w:name="_Toc129785640"/>
+      <w:bookmarkStart w:id="1" w:name="_Toc129785935"/>
       <w:r>
         <w:lastRenderedPageBreak/>
         <w:t>Cel</w:t>
@@ -3037,7 +3037,7 @@
       <w:pPr>
         <w:pStyle w:val="Nagwek1"/>
       </w:pPr>
-      <w:bookmarkStart w:id="2" w:name="_Toc129785641"/>
+      <w:bookmarkStart w:id="2" w:name="_Toc129785936"/>
       <w:r>
         <w:t>Wymagan</w:t>
       </w:r>
@@ -3098,7 +3098,7 @@
       <w:pPr>
         <w:pStyle w:val="Nagwek1"/>
       </w:pPr>
-      <w:bookmarkStart w:id="3" w:name="_Toc129785642"/>
+      <w:bookmarkStart w:id="3" w:name="_Toc129785937"/>
       <w:r>
         <w:t xml:space="preserve">Literatura, </w:t>
       </w:r>
@@ -3216,7 +3216,7 @@
       <w:pPr>
         <w:pStyle w:val="Nagwek1"/>
       </w:pPr>
-      <w:bookmarkStart w:id="4" w:name="_Toc129785643"/>
+      <w:bookmarkStart w:id="4" w:name="_Toc129785938"/>
       <w:r>
         <w:t xml:space="preserve">Wiadomości </w:t>
       </w:r>
@@ -3441,7 +3441,7 @@
       <w:pPr>
         <w:pStyle w:val="Nagwek1"/>
       </w:pPr>
-      <w:bookmarkStart w:id="5" w:name="_Toc129785644"/>
+      <w:bookmarkStart w:id="5" w:name="_Toc129785939"/>
       <w:r>
         <w:lastRenderedPageBreak/>
         <w:t>Przebieg ćwiczenia</w:t>
@@ -3568,7 +3568,7 @@
       <w:pPr>
         <w:pStyle w:val="Nagwek1"/>
       </w:pPr>
-      <w:bookmarkStart w:id="6" w:name="_Toc129785645"/>
+      <w:bookmarkStart w:id="6" w:name="_Toc129785940"/>
       <w:r>
         <w:t>Opracowani</w:t>
       </w:r>
@@ -3588,7 +3588,7 @@
       <w:pPr>
         <w:pStyle w:val="Nagwek2"/>
       </w:pPr>
-      <w:bookmarkStart w:id="7" w:name="_Toc129785646"/>
+      <w:bookmarkStart w:id="7" w:name="_Toc129785941"/>
       <w:r>
         <w:t>Opracowanie teoretyczne</w:t>
       </w:r>
@@ -3609,7 +3609,7 @@
       <w:pPr>
         <w:pStyle w:val="Nagwek3"/>
       </w:pPr>
-      <w:bookmarkStart w:id="8" w:name="_Toc129785647"/>
+      <w:bookmarkStart w:id="8" w:name="_Toc129785942"/>
       <w:r>
         <w:t>try-catch-finally</w:t>
       </w:r>
@@ -4172,7 +4172,7 @@
       <w:pPr>
         <w:pStyle w:val="Nagwek3"/>
       </w:pPr>
-      <w:bookmarkStart w:id="13" w:name="_Toc129785648"/>
+      <w:bookmarkStart w:id="13" w:name="_Toc129785943"/>
       <w:r>
         <w:t>SqlCommand</w:t>
       </w:r>
@@ -6225,6 +6225,15 @@
         <w:fldChar w:fldCharType="separate"/>
       </w:r>
       <w:r>
+        <w:t xml:space="preserve">Snippet </w:t>
+      </w:r>
+      <w:r>
+        <w:rPr>
+          <w:noProof/>
+        </w:rPr>
+        <w:t>3</w:t>
+      </w:r>
+      <w:r>
         <w:fldChar w:fldCharType="end"/>
       </w:r>
       <w:r>
@@ -7968,7 +7977,7 @@
       <w:pPr>
         <w:pStyle w:val="Nagwek3"/>
       </w:pPr>
-      <w:bookmarkStart w:id="23" w:name="_Toc129785649"/>
+      <w:bookmarkStart w:id="23" w:name="_Toc129785944"/>
       <w:r>
         <w:t>connectionString</w:t>
       </w:r>
@@ -9207,7 +9216,7 @@
       <w:pPr>
         <w:pStyle w:val="Nagwek3"/>
       </w:pPr>
-      <w:bookmarkStart w:id="27" w:name="_Toc129785650"/>
+      <w:bookmarkStart w:id="27" w:name="_Toc129785945"/>
       <w:r>
         <w:lastRenderedPageBreak/>
         <w:t>SqlConnection</w:t>
@@ -10329,7 +10338,7 @@
       <w:pPr>
         <w:pStyle w:val="Nagwek3"/>
       </w:pPr>
-      <w:bookmarkStart w:id="31" w:name="_Toc129785651"/>
+      <w:bookmarkStart w:id="31" w:name="_Toc129785946"/>
       <w:r>
         <w:t>SqlDataReader</w:t>
       </w:r>
@@ -12921,7 +12930,7 @@
       <w:pPr>
         <w:pStyle w:val="Nagwek3"/>
       </w:pPr>
-      <w:bookmarkStart w:id="35" w:name="_Toc129785652"/>
+      <w:bookmarkStart w:id="35" w:name="_Toc129785947"/>
       <w:r>
         <w:t>SqlException</w:t>
       </w:r>
@@ -12960,7 +12969,7 @@
       <w:pPr>
         <w:pStyle w:val="Nagwek3"/>
       </w:pPr>
-      <w:bookmarkStart w:id="36" w:name="_Toc129785653"/>
+      <w:bookmarkStart w:id="36" w:name="_Toc129785948"/>
       <w:r>
         <w:t>Using</w:t>
       </w:r>
@@ -13896,7 +13905,7 @@
       <w:pPr>
         <w:pStyle w:val="Nagwek2"/>
       </w:pPr>
-      <w:bookmarkStart w:id="40" w:name="_Toc129785654"/>
+      <w:bookmarkStart w:id="40" w:name="_Toc129785949"/>
       <w:r>
         <w:t>Opracowanie praktyczne</w:t>
       </w:r>
@@ -13934,7 +13943,7 @@
       <w:pPr>
         <w:pStyle w:val="Nagwek3"/>
       </w:pPr>
-      <w:bookmarkStart w:id="41" w:name="_Toc129785655"/>
+      <w:bookmarkStart w:id="41" w:name="_Toc129785950"/>
       <w:r>
         <w:t>Baza danych</w:t>
       </w:r>
@@ -14290,7 +14299,7 @@
       <w:pPr>
         <w:pStyle w:val="Nagwek3"/>
       </w:pPr>
-      <w:bookmarkStart w:id="46" w:name="_Toc129785656"/>
+      <w:bookmarkStart w:id="46" w:name="_Toc129785951"/>
       <w:r>
         <w:lastRenderedPageBreak/>
         <w:t>Importowanie danych z pliku CSV</w:t>
@@ -18109,7 +18118,7 @@
       <w:pPr>
         <w:pStyle w:val="Nagwek3"/>
       </w:pPr>
-      <w:bookmarkStart w:id="49" w:name="_Toc129785657"/>
+      <w:bookmarkStart w:id="49" w:name="_Toc129785952"/>
       <w:r>
         <w:lastRenderedPageBreak/>
         <w:t>ADO.NET</w:t>
@@ -24488,7 +24497,7 @@
       <w:pPr>
         <w:pStyle w:val="Nagwek3"/>
       </w:pPr>
-      <w:bookmarkStart w:id="58" w:name="_Toc129785658"/>
+      <w:bookmarkStart w:id="58" w:name="_Toc129785953"/>
       <w:r>
         <w:lastRenderedPageBreak/>
         <w:t>Zapisywanie za pomocą Entity Framework</w:t>
@@ -29399,7 +29408,7 @@
       <w:pPr>
         <w:pStyle w:val="Nagwek3"/>
       </w:pPr>
-      <w:bookmarkStart w:id="67" w:name="_Toc129785659"/>
+      <w:bookmarkStart w:id="67" w:name="_Toc129785954"/>
       <w:r>
         <w:t>Zapisywanie za pomocą Dapper</w:t>
       </w:r>
@@ -36299,7 +36308,7 @@
       <w:pPr>
         <w:pStyle w:val="Nagwek3"/>
       </w:pPr>
-      <w:bookmarkStart w:id="80" w:name="_Toc129785660"/>
+      <w:bookmarkStart w:id="80" w:name="_Toc129785955"/>
       <w:r>
         <w:t>Zapisywanie za pomocą SQLBulkCopy</w:t>
       </w:r>
@@ -38849,7 +38858,7 @@
       <w:pPr>
         <w:pStyle w:val="Nagwek3"/>
       </w:pPr>
-      <w:bookmarkStart w:id="85" w:name="_Toc129785661"/>
+      <w:bookmarkStart w:id="85" w:name="_Toc129785956"/>
       <w:r>
         <w:t>Wyniki testów</w:t>
       </w:r>
@@ -39963,7 +39972,7 @@
       <w:pPr>
         <w:pStyle w:val="Nagwek1"/>
       </w:pPr>
-      <w:bookmarkStart w:id="87" w:name="_Toc129785662"/>
+      <w:bookmarkStart w:id="87" w:name="_Toc129785957"/>
       <w:r>
         <w:t>Wnioski</w:t>
       </w:r>
@@ -40132,7 +40141,7 @@
       <w:pPr>
         <w:pStyle w:val="Nagwek1"/>
       </w:pPr>
-      <w:bookmarkStart w:id="90" w:name="_Toc129785663"/>
+      <w:bookmarkStart w:id="90" w:name="_Toc129785958"/>
       <w:r>
         <w:t>Bibliografia</w:t>
       </w:r>
@@ -40772,7 +40781,7 @@
       <w:pPr>
         <w:pStyle w:val="Nagwek1"/>
       </w:pPr>
-      <w:bookmarkStart w:id="92" w:name="_Toc129785664"/>
+      <w:bookmarkStart w:id="92" w:name="_Toc129785959"/>
       <w:r>
         <w:t xml:space="preserve">Spis </w:t>
       </w:r>
@@ -41522,7 +41531,7 @@
           <w:noProof/>
         </w:rPr>
       </w:pPr>
-      <w:bookmarkStart w:id="93" w:name="_Toc129785665"/>
+      <w:bookmarkStart w:id="93" w:name="_Toc129785960"/>
       <w:r>
         <w:rPr>
           <w:bCs/>

</xml_diff>